<commit_message>
add completed study guide exercise
</commit_message>
<xml_diff>
--- a/guides/study-guide-1/files/SG-1.docx
+++ b/guides/study-guide-1/files/SG-1.docx
@@ -6,17 +6,20 @@
     <w:p>
       <w:pPr>
         <w:pStyle w:val="Body"/>
+      </w:pPr>
+      <w:r>
         <w:rPr>
           <w:b/>
           <w:bCs/>
         </w:rPr>
-      </w:pPr>
+        <w:t>Study Guide 1 - Intro to Canvas</w:t>
+      </w:r>
       <w:r>
         <w:rPr>
           <w:b/>
           <w:bCs/>
         </w:rPr>
-        <w:t>Study Guide 1 - Intro to Canvas</w:t>
+        <w:tab/>
       </w:r>
       <w:r>
         <w:rPr>
@@ -24,14 +27,22 @@
           <w:bCs/>
         </w:rPr>
         <w:tab/>
+        <w:t>Name:</w:t>
       </w:r>
       <w:r>
         <w:rPr>
           <w:b/>
           <w:bCs/>
         </w:rPr>
-        <w:tab/>
-        <w:t>Name:___________________________</w:t>
+        <w:t xml:space="preserve"> </w:t>
+      </w:r>
+      <w:r>
+        <w:rPr>
+          <w:b/>
+          <w:bCs/>
+          <w:u w:val="single"/>
+        </w:rPr>
+        <w:t>Ian Effendi</w:t>
       </w:r>
     </w:p>
     <w:p>
@@ -52,10 +63,13 @@
         <w:t xml:space="preserve">Due: </w:t>
       </w:r>
       <w:r>
-        <w:t>See dropbox</w:t>
-      </w:r>
-      <w:bookmarkStart w:id="0" w:name="_GoBack"/>
-      <w:bookmarkEnd w:id="0"/>
+        <w:t xml:space="preserve">See </w:t>
+      </w:r>
+      <w:proofErr w:type="spellStart"/>
+      <w:r>
+        <w:t>dropbox</w:t>
+      </w:r>
+      <w:proofErr w:type="spellEnd"/>
       <w:r>
         <w:t>. Submit this DOC and the zipped source files. Answer the questions and fill in the blanks. Late submissions will not be accepted.</w:t>
       </w:r>
@@ -109,7 +123,15 @@
         <w:pStyle w:val="Body"/>
       </w:pPr>
       <w:r>
-        <w:t xml:space="preserve">• The canvas API is focused on drawing, and is fairly lightweight. The full specification is here: </w:t>
+        <w:t xml:space="preserve">• The canvas API is focused on </w:t>
+      </w:r>
+      <w:proofErr w:type="gramStart"/>
+      <w:r>
+        <w:t>drawing, and</w:t>
+      </w:r>
+      <w:proofErr w:type="gramEnd"/>
+      <w:r>
+        <w:t xml:space="preserve"> is fairly lightweight. The full specification is here: </w:t>
       </w:r>
       <w:hyperlink r:id="rId7" w:history="1">
         <w:r>
@@ -155,7 +177,23 @@
         <w:pStyle w:val="Body"/>
       </w:pPr>
       <w:r>
-        <w:t>• Apple invented canvas in 2004 as a way to add customized dashboard widgets to OS X. It has since been adopted by all major browsers and is supported by the current versions of Chrome, Firefox, Internet Explorer (8&gt;), Konquerer, and Opera.</w:t>
+        <w:t xml:space="preserve">• Apple invented canvas in 2004 </w:t>
+      </w:r>
+      <w:proofErr w:type="gramStart"/>
+      <w:r>
+        <w:t>as a way to</w:t>
+      </w:r>
+      <w:proofErr w:type="gramEnd"/>
+      <w:r>
+        <w:t xml:space="preserve"> add customized dashboard widgets to OS X. It has since been adopted by all major browsers and is supported by the current versions of Chrome, Firefox, Internet Explorer (8&gt;), </w:t>
+      </w:r>
+      <w:proofErr w:type="spellStart"/>
+      <w:r>
+        <w:t>Konquerer</w:t>
+      </w:r>
+      <w:proofErr w:type="spellEnd"/>
+      <w:r>
+        <w:t>, and Opera.</w:t>
       </w:r>
     </w:p>
     <w:p>
@@ -360,18 +398,14 @@
         <w:t>There are Methods for Drawing</w:t>
       </w:r>
       <w:r>
-        <w:t xml:space="preserve"> _______</w:t>
-      </w:r>
-    </w:p>
-    <w:p>
-      <w:pPr>
-        <w:pStyle w:val="Body"/>
-      </w:pPr>
-    </w:p>
-    <w:p>
-      <w:pPr>
-        <w:pStyle w:val="Body"/>
-      </w:pPr>
+        <w:t xml:space="preserve"> </w:t>
+      </w:r>
+      <w:r>
+        <w:rPr>
+          <w:u w:val="single"/>
+        </w:rPr>
+        <w:t>Rectangles, Lines, Curves, Arcs, and Complex Shapes</w:t>
+      </w:r>
     </w:p>
     <w:p>
       <w:pPr>
@@ -385,32 +419,94 @@
       <w:r>
         <w:t xml:space="preserve">You draw shapes other than rectangles by creating a path, adding line segments, curves, or arcs, and closing the path. Begin a path using </w:t>
       </w:r>
+      <w:proofErr w:type="spellStart"/>
+      <w:proofErr w:type="gramStart"/>
       <w:r>
         <w:rPr>
           <w:rFonts w:ascii="Courier" w:hAnsi="Courier"/>
           <w:color w:val="656565"/>
         </w:rPr>
-        <w:t>beginPath()</w:t>
-      </w:r>
-      <w:r>
-        <w:t xml:space="preserve">. Set the starting point, or start a discontinuous subpath, by calling the </w:t>
-      </w:r>
+        <w:t>beginPath</w:t>
+      </w:r>
+      <w:proofErr w:type="spellEnd"/>
       <w:r>
         <w:rPr>
           <w:rFonts w:ascii="Courier" w:hAnsi="Courier"/>
           <w:color w:val="656565"/>
         </w:rPr>
-        <w:t>moveTo(x, y)</w:t>
-      </w:r>
-      <w:r>
-        <w:t xml:space="preserve"> method. The </w:t>
-      </w:r>
+        <w:t>(</w:t>
+      </w:r>
+      <w:proofErr w:type="gramEnd"/>
       <w:r>
         <w:rPr>
           <w:rFonts w:ascii="Courier" w:hAnsi="Courier"/>
           <w:color w:val="656565"/>
         </w:rPr>
-        <w:t>closePath()</w:t>
+        <w:t>)</w:t>
+      </w:r>
+      <w:r>
+        <w:t xml:space="preserve">. Set the starting point, or start a discontinuous </w:t>
+      </w:r>
+      <w:proofErr w:type="spellStart"/>
+      <w:r>
+        <w:t>subpath</w:t>
+      </w:r>
+      <w:proofErr w:type="spellEnd"/>
+      <w:r>
+        <w:t xml:space="preserve">, by calling the </w:t>
+      </w:r>
+      <w:proofErr w:type="spellStart"/>
+      <w:proofErr w:type="gramStart"/>
+      <w:r>
+        <w:rPr>
+          <w:rFonts w:ascii="Courier" w:hAnsi="Courier"/>
+          <w:color w:val="656565"/>
+        </w:rPr>
+        <w:t>moveTo</w:t>
+      </w:r>
+      <w:proofErr w:type="spellEnd"/>
+      <w:r>
+        <w:rPr>
+          <w:rFonts w:ascii="Courier" w:hAnsi="Courier"/>
+          <w:color w:val="656565"/>
+        </w:rPr>
+        <w:t>(</w:t>
+      </w:r>
+      <w:proofErr w:type="gramEnd"/>
+      <w:r>
+        <w:rPr>
+          <w:rFonts w:ascii="Courier" w:hAnsi="Courier"/>
+          <w:color w:val="656565"/>
+        </w:rPr>
+        <w:t>x, y)</w:t>
+      </w:r>
+      <w:r>
+        <w:t xml:space="preserve"> method. The </w:t>
+      </w:r>
+      <w:proofErr w:type="spellStart"/>
+      <w:proofErr w:type="gramStart"/>
+      <w:r>
+        <w:rPr>
+          <w:rFonts w:ascii="Courier" w:hAnsi="Courier"/>
+          <w:color w:val="656565"/>
+        </w:rPr>
+        <w:t>closePath</w:t>
+      </w:r>
+      <w:proofErr w:type="spellEnd"/>
+      <w:r>
+        <w:rPr>
+          <w:rFonts w:ascii="Courier" w:hAnsi="Courier"/>
+          <w:color w:val="656565"/>
+        </w:rPr>
+        <w:t>(</w:t>
+      </w:r>
+      <w:proofErr w:type="gramEnd"/>
+      <w:r>
+        <w:rPr>
+          <w:rFonts w:ascii="Courier" w:hAnsi="Courier"/>
+          <w:color w:val="656565"/>
+        </w:rPr>
+        <w:t>)</w:t>
       </w:r>
       <w:r>
         <w:t xml:space="preserve"> method draws a line from the current endpoint to the starting point of the path, creating a closed shape.</w:t>
@@ -426,18 +522,28 @@
         <w:pStyle w:val="Body"/>
       </w:pPr>
       <w:r>
-        <w:t>The path is not actually drawn until you _______</w:t>
-      </w:r>
-    </w:p>
-    <w:p>
-      <w:pPr>
-        <w:pStyle w:val="Body"/>
-      </w:pPr>
-    </w:p>
-    <w:p>
-      <w:pPr>
-        <w:pStyle w:val="Body"/>
-      </w:pPr>
+        <w:t xml:space="preserve">The path is not actually drawn until you </w:t>
+      </w:r>
+      <w:r>
+        <w:rPr>
+          <w:u w:val="single"/>
+        </w:rPr>
+        <w:t xml:space="preserve">call </w:t>
+      </w:r>
+      <w:proofErr w:type="gramStart"/>
+      <w:r>
+        <w:rPr>
+          <w:u w:val="single"/>
+        </w:rPr>
+        <w:t>stroke(</w:t>
+      </w:r>
+      <w:proofErr w:type="gramEnd"/>
+      <w:r>
+        <w:rPr>
+          <w:u w:val="single"/>
+        </w:rPr>
+        <w:t>) or fill().</w:t>
+      </w:r>
     </w:p>
     <w:p>
       <w:pPr>
@@ -449,24 +555,26 @@
         <w:pStyle w:val="FreeForm"/>
       </w:pPr>
       <w:r>
-        <w:t>Canvas supports matrix transforms</w:t>
-      </w:r>
+        <w:t xml:space="preserve">Canvas supports matrix </w:t>
+      </w:r>
+      <w:proofErr w:type="spellStart"/>
+      <w:r>
+        <w:t>transforms</w:t>
+      </w:r>
+      <w:proofErr w:type="spellEnd"/>
       <w:r>
         <w:rPr>
           <w:lang w:val="en-US"/>
         </w:rPr>
-        <w:t>—anything you draw can be _______</w:t>
-      </w:r>
-    </w:p>
-    <w:p>
-      <w:pPr>
-        <w:pStyle w:val="Body"/>
-      </w:pPr>
-    </w:p>
-    <w:p>
-      <w:pPr>
-        <w:pStyle w:val="Body"/>
-      </w:pPr>
+        <w:t xml:space="preserve">—anything you draw can be </w:t>
+      </w:r>
+      <w:r>
+        <w:rPr>
+          <w:u w:val="single"/>
+          <w:lang w:val="en-US"/>
+        </w:rPr>
+        <w:t>translated, rotated, scaled, and more.</w:t>
+      </w:r>
     </w:p>
     <w:p>
       <w:pPr>
@@ -490,135 +598,164 @@
           <w:b/>
           <w:bCs/>
         </w:rPr>
-        <w:t>It’s Easy To Include</w:t>
-      </w:r>
-      <w:r>
-        <w:t xml:space="preserve"> _______</w:t>
-      </w:r>
-    </w:p>
-    <w:p>
-      <w:pPr>
-        <w:pStyle w:val="Body"/>
-      </w:pPr>
-    </w:p>
-    <w:p>
-      <w:pPr>
-        <w:pStyle w:val="Body"/>
-      </w:pPr>
-    </w:p>
-    <w:p>
-      <w:pPr>
-        <w:pStyle w:val="Body"/>
-      </w:pPr>
-    </w:p>
-    <w:p>
-      <w:pPr>
-        <w:pStyle w:val="Body"/>
-      </w:pPr>
-    </w:p>
-    <w:p>
-      <w:pPr>
-        <w:pStyle w:val="Body"/>
-      </w:pPr>
-      <w:r>
-        <w:t xml:space="preserve">D. </w:t>
-      </w:r>
+        <w:t xml:space="preserve">It’s Easy </w:t>
+      </w:r>
+      <w:proofErr w:type="gramStart"/>
       <w:r>
         <w:rPr>
           <w:b/>
           <w:bCs/>
         </w:rPr>
-        <w:t>You Can Also Render</w:t>
-      </w:r>
-      <w:r>
-        <w:t xml:space="preserve"> _______</w:t>
-      </w:r>
-    </w:p>
-    <w:p>
-      <w:pPr>
-        <w:pStyle w:val="Body"/>
-      </w:pPr>
-    </w:p>
-    <w:p>
-      <w:pPr>
-        <w:pStyle w:val="Body"/>
-      </w:pPr>
-    </w:p>
-    <w:p>
-      <w:pPr>
-        <w:pStyle w:val="Body"/>
-      </w:pPr>
-    </w:p>
-    <w:p>
-      <w:pPr>
-        <w:pStyle w:val="Body"/>
-      </w:pPr>
-    </w:p>
-    <w:p>
-      <w:pPr>
-        <w:pStyle w:val="Body"/>
-      </w:pPr>
-      <w:r>
-        <w:t xml:space="preserve">E. </w:t>
-      </w:r>
+        <w:t>To</w:t>
+      </w:r>
+      <w:proofErr w:type="gramEnd"/>
       <w:r>
         <w:rPr>
           <w:b/>
           <w:bCs/>
         </w:rPr>
-        <w:t>Canvas is Great for InfoGraphics</w:t>
-      </w:r>
-      <w:r>
-        <w:t xml:space="preserve"> - give examples:</w:t>
-      </w:r>
-    </w:p>
-    <w:p>
-      <w:pPr>
-        <w:pStyle w:val="Body"/>
-      </w:pPr>
-    </w:p>
-    <w:p>
-      <w:pPr>
-        <w:pStyle w:val="Body"/>
-      </w:pPr>
-    </w:p>
-    <w:p>
-      <w:pPr>
-        <w:pStyle w:val="Body"/>
-      </w:pPr>
-    </w:p>
-    <w:p>
-      <w:pPr>
-        <w:pStyle w:val="Body"/>
-      </w:pPr>
-    </w:p>
-    <w:p>
-      <w:pPr>
-        <w:pStyle w:val="Body"/>
-      </w:pPr>
-    </w:p>
-    <w:p>
-      <w:pPr>
-        <w:pStyle w:val="Body"/>
-      </w:pPr>
-    </w:p>
-    <w:p>
-      <w:pPr>
-        <w:pStyle w:val="Body"/>
-      </w:pPr>
-    </w:p>
-    <w:p>
-      <w:pPr>
-        <w:pStyle w:val="Body"/>
-      </w:pPr>
-      <w:r>
-        <w:t xml:space="preserve">F. </w:t>
+        <w:t xml:space="preserve"> Include</w:t>
+      </w:r>
+      <w:r>
+        <w:t xml:space="preserve"> </w:t>
+      </w:r>
+      <w:r>
+        <w:rPr>
+          <w:u w:val="single"/>
+        </w:rPr>
+        <w:t xml:space="preserve">JPEGs, GIFs, PNGs, and </w:t>
+      </w:r>
+      <w:proofErr w:type="spellStart"/>
+      <w:r>
+        <w:rPr>
+          <w:u w:val="single"/>
+        </w:rPr>
+        <w:t>SVGs.</w:t>
+      </w:r>
+      <w:proofErr w:type="spellEnd"/>
+    </w:p>
+    <w:p>
+      <w:pPr>
+        <w:pStyle w:val="Body"/>
+      </w:pPr>
+    </w:p>
+    <w:p>
+      <w:pPr>
+        <w:pStyle w:val="Body"/>
+      </w:pPr>
+    </w:p>
+    <w:p>
+      <w:pPr>
+        <w:pStyle w:val="Body"/>
+        <w:rPr>
+          <w:u w:val="single"/>
+        </w:rPr>
+      </w:pPr>
+      <w:r>
+        <w:t xml:space="preserve">D. </w:t>
       </w:r>
       <w:r>
         <w:rPr>
           <w:b/>
           <w:bCs/>
         </w:rPr>
+        <w:t>You Can Also Render</w:t>
+      </w:r>
+      <w:r>
+        <w:rPr>
+          <w:b/>
+          <w:bCs/>
+        </w:rPr>
+        <w:t xml:space="preserve"> </w:t>
+      </w:r>
+      <w:r>
+        <w:rPr>
+          <w:u w:val="single"/>
+        </w:rPr>
+        <w:t xml:space="preserve">Text </w:t>
+      </w:r>
+      <w:proofErr w:type="gramStart"/>
+      <w:r>
+        <w:rPr>
+          <w:u w:val="single"/>
+        </w:rPr>
+        <w:t>On</w:t>
+      </w:r>
+      <w:proofErr w:type="gramEnd"/>
+      <w:r>
+        <w:rPr>
+          <w:u w:val="single"/>
+        </w:rPr>
+        <w:t xml:space="preserve"> Canvas</w:t>
+      </w:r>
+    </w:p>
+    <w:p>
+      <w:pPr>
+        <w:pStyle w:val="Body"/>
+      </w:pPr>
+    </w:p>
+    <w:p>
+      <w:pPr>
+        <w:pStyle w:val="Body"/>
+      </w:pPr>
+    </w:p>
+    <w:p>
+      <w:pPr>
+        <w:pStyle w:val="Body"/>
+      </w:pPr>
+      <w:r>
+        <w:t xml:space="preserve">E. </w:t>
+      </w:r>
+      <w:r>
+        <w:rPr>
+          <w:b/>
+          <w:bCs/>
+        </w:rPr>
+        <w:t xml:space="preserve">Canvas is Great for </w:t>
+      </w:r>
+      <w:proofErr w:type="spellStart"/>
+      <w:r>
+        <w:rPr>
+          <w:b/>
+          <w:bCs/>
+        </w:rPr>
+        <w:t>InfoGraphics</w:t>
+      </w:r>
+      <w:proofErr w:type="spellEnd"/>
+      <w:r>
+        <w:t xml:space="preserve"> - give examples:</w:t>
+      </w:r>
+    </w:p>
+    <w:p>
+      <w:pPr>
+        <w:pStyle w:val="Body"/>
+      </w:pPr>
+      <w:r>
+        <w:t>- Bar graphs, pie charts, and data plots.</w:t>
+      </w:r>
+    </w:p>
+    <w:p>
+      <w:pPr>
+        <w:pStyle w:val="Body"/>
+      </w:pPr>
+    </w:p>
+    <w:p>
+      <w:pPr>
+        <w:pStyle w:val="Body"/>
+      </w:pPr>
+    </w:p>
+    <w:p>
+      <w:pPr>
+        <w:pStyle w:val="Body"/>
+      </w:pPr>
+      <w:r>
+        <w:t xml:space="preserve">F. </w:t>
+      </w:r>
+      <w:r>
+        <w:rPr>
+          <w:b/>
+          <w:bCs/>
+        </w:rPr>
         <w:t>Canvas Can Create Fast, Lightweight Animations</w:t>
       </w:r>
       <w:r>
@@ -637,25 +774,57 @@
           <w:i/>
           <w:iCs/>
         </w:rPr>
-        <w:t xml:space="preserve">no answer required  - </w:t>
+        <w:t xml:space="preserve">no answer </w:t>
+      </w:r>
+      <w:proofErr w:type="gramStart"/>
+      <w:r>
+        <w:rPr>
+          <w:i/>
+          <w:iCs/>
+        </w:rPr>
+        <w:t>required  -</w:t>
+      </w:r>
+      <w:proofErr w:type="gramEnd"/>
+      <w:r>
+        <w:rPr>
+          <w:i/>
+          <w:iCs/>
+        </w:rPr>
+        <w:t xml:space="preserve"> </w:t>
       </w:r>
       <w:r>
         <w:t xml:space="preserve">note: Apple’s examples use </w:t>
       </w:r>
-      <w:r>
-        <w:rPr>
-          <w:rFonts w:ascii="Andale Mono" w:hAnsi="Andale Mono"/>
-        </w:rPr>
-        <w:t>setInterval()</w:t>
+      <w:proofErr w:type="spellStart"/>
+      <w:r>
+        <w:rPr>
+          <w:rFonts w:ascii="Andale Mono" w:hAnsi="Andale Mono"/>
+        </w:rPr>
+        <w:t>setInterval</w:t>
+      </w:r>
+      <w:proofErr w:type="spellEnd"/>
+      <w:r>
+        <w:rPr>
+          <w:rFonts w:ascii="Andale Mono" w:hAnsi="Andale Mono"/>
+        </w:rPr>
+        <w:t>()</w:t>
       </w:r>
       <w:r>
         <w:t xml:space="preserve"> for animation - we’ll instead be using </w:t>
       </w:r>
-      <w:r>
-        <w:rPr>
-          <w:rFonts w:ascii="Andale Mono" w:hAnsi="Andale Mono"/>
-        </w:rPr>
-        <w:t xml:space="preserve">requestAnimationFrame() </w:t>
+      <w:proofErr w:type="spellStart"/>
+      <w:r>
+        <w:rPr>
+          <w:rFonts w:ascii="Andale Mono" w:hAnsi="Andale Mono"/>
+        </w:rPr>
+        <w:t>requestAnimationFrame</w:t>
+      </w:r>
+      <w:proofErr w:type="spellEnd"/>
+      <w:r>
+        <w:rPr>
+          <w:rFonts w:ascii="Andale Mono" w:hAnsi="Andale Mono"/>
+        </w:rPr>
+        <w:t xml:space="preserve">() </w:t>
       </w:r>
       <w:r>
         <w:t>in our examples)</w:t>
@@ -693,16 +862,9 @@
       <w:pPr>
         <w:pStyle w:val="Body"/>
       </w:pPr>
-    </w:p>
-    <w:p>
-      <w:pPr>
-        <w:pStyle w:val="Body"/>
-      </w:pPr>
-    </w:p>
-    <w:p>
-      <w:pPr>
-        <w:pStyle w:val="Body"/>
-      </w:pPr>
+      <w:r>
+        <w:t>- Analyze canvas content, detect collisions, apply digital filters, and do image processing in real time.</w:t>
+      </w:r>
     </w:p>
     <w:p>
       <w:pPr>
@@ -737,6 +899,7 @@
         <w:pStyle w:val="Body"/>
       </w:pPr>
       <w:r>
+        <w:lastRenderedPageBreak/>
         <w:t xml:space="preserve">(or Android, Blackberry, Windows, … - </w:t>
       </w:r>
       <w:r>
@@ -744,11 +907,20 @@
           <w:i/>
           <w:iCs/>
         </w:rPr>
-        <w:t>no answer required</w:t>
+        <w:t xml:space="preserve">no answer </w:t>
+      </w:r>
+      <w:proofErr w:type="gramStart"/>
+      <w:r>
+        <w:rPr>
+          <w:i/>
+          <w:iCs/>
+        </w:rPr>
+        <w:t>required</w:t>
       </w:r>
       <w:r>
         <w:t xml:space="preserve"> )</w:t>
       </w:r>
+      <w:proofErr w:type="gramEnd"/>
     </w:p>
     <w:p>
       <w:pPr>
@@ -1153,7 +1325,15 @@
         <w:pStyle w:val="Body"/>
       </w:pPr>
       <w:r>
-        <w:t xml:space="preserve">Here is a simple example (see mycourses for </w:t>
+        <w:t xml:space="preserve">Here is a simple example (see </w:t>
+      </w:r>
+      <w:proofErr w:type="spellStart"/>
+      <w:r>
+        <w:t>mycourses</w:t>
+      </w:r>
+      <w:proofErr w:type="spellEnd"/>
+      <w:r>
+        <w:t xml:space="preserve"> for </w:t>
       </w:r>
       <w:r>
         <w:rPr>
@@ -1226,7 +1406,43 @@
           <w:sz w:val="20"/>
           <w:szCs w:val="20"/>
         </w:rPr>
-        <w:t>&lt;html lang="en"&gt;</w:t>
+        <w:t xml:space="preserve">&lt;html </w:t>
+      </w:r>
+      <w:proofErr w:type="spellStart"/>
+      <w:r>
+        <w:rPr>
+          <w:rFonts w:ascii="Andale Mono" w:hAnsi="Andale Mono"/>
+          <w:sz w:val="20"/>
+          <w:szCs w:val="20"/>
+        </w:rPr>
+        <w:t>lang</w:t>
+      </w:r>
+      <w:proofErr w:type="spellEnd"/>
+      <w:r>
+        <w:rPr>
+          <w:rFonts w:ascii="Andale Mono" w:hAnsi="Andale Mono"/>
+          <w:sz w:val="20"/>
+          <w:szCs w:val="20"/>
+        </w:rPr>
+        <w:t>="</w:t>
+      </w:r>
+      <w:proofErr w:type="spellStart"/>
+      <w:r>
+        <w:rPr>
+          <w:rFonts w:ascii="Andale Mono" w:hAnsi="Andale Mono"/>
+          <w:sz w:val="20"/>
+          <w:szCs w:val="20"/>
+        </w:rPr>
+        <w:t>en</w:t>
+      </w:r>
+      <w:proofErr w:type="spellEnd"/>
+      <w:r>
+        <w:rPr>
+          <w:rFonts w:ascii="Andale Mono" w:hAnsi="Andale Mono"/>
+          <w:sz w:val="20"/>
+          <w:szCs w:val="20"/>
+        </w:rPr>
+        <w:t>"&gt;</w:t>
       </w:r>
     </w:p>
     <w:p>
@@ -1400,7 +1616,44 @@
           <w:szCs w:val="20"/>
         </w:rPr>
         <w:tab/>
-        <w:t>window.onload = init;</w:t>
+      </w:r>
+      <w:proofErr w:type="spellStart"/>
+      <w:proofErr w:type="gramStart"/>
+      <w:r>
+        <w:rPr>
+          <w:rFonts w:ascii="Andale Mono" w:eastAsia="Andale Mono" w:hAnsi="Andale Mono" w:cs="Andale Mono"/>
+          <w:sz w:val="20"/>
+          <w:szCs w:val="20"/>
+        </w:rPr>
+        <w:t>window.onload</w:t>
+      </w:r>
+      <w:proofErr w:type="spellEnd"/>
+      <w:proofErr w:type="gramEnd"/>
+      <w:r>
+        <w:rPr>
+          <w:rFonts w:ascii="Andale Mono" w:eastAsia="Andale Mono" w:hAnsi="Andale Mono" w:cs="Andale Mono"/>
+          <w:sz w:val="20"/>
+          <w:szCs w:val="20"/>
+        </w:rPr>
+        <w:t xml:space="preserve"> = </w:t>
+      </w:r>
+      <w:proofErr w:type="spellStart"/>
+      <w:r>
+        <w:rPr>
+          <w:rFonts w:ascii="Andale Mono" w:eastAsia="Andale Mono" w:hAnsi="Andale Mono" w:cs="Andale Mono"/>
+          <w:sz w:val="20"/>
+          <w:szCs w:val="20"/>
+        </w:rPr>
+        <w:t>init</w:t>
+      </w:r>
+      <w:proofErr w:type="spellEnd"/>
+      <w:r>
+        <w:rPr>
+          <w:rFonts w:ascii="Andale Mono" w:eastAsia="Andale Mono" w:hAnsi="Andale Mono" w:cs="Andale Mono"/>
+          <w:sz w:val="20"/>
+          <w:szCs w:val="20"/>
+        </w:rPr>
+        <w:t>;</w:t>
       </w:r>
       <w:r>
         <w:rPr>
@@ -1461,7 +1714,35 @@
           <w:szCs w:val="20"/>
         </w:rPr>
         <w:tab/>
-        <w:t>function init(){</w:t>
+        <w:t xml:space="preserve">function </w:t>
+      </w:r>
+      <w:proofErr w:type="spellStart"/>
+      <w:proofErr w:type="gramStart"/>
+      <w:r>
+        <w:rPr>
+          <w:rFonts w:ascii="Andale Mono" w:eastAsia="Andale Mono" w:hAnsi="Andale Mono" w:cs="Andale Mono"/>
+          <w:sz w:val="20"/>
+          <w:szCs w:val="20"/>
+        </w:rPr>
+        <w:t>init</w:t>
+      </w:r>
+      <w:proofErr w:type="spellEnd"/>
+      <w:r>
+        <w:rPr>
+          <w:rFonts w:ascii="Andale Mono" w:eastAsia="Andale Mono" w:hAnsi="Andale Mono" w:cs="Andale Mono"/>
+          <w:sz w:val="20"/>
+          <w:szCs w:val="20"/>
+        </w:rPr>
+        <w:t>(</w:t>
+      </w:r>
+      <w:proofErr w:type="gramEnd"/>
+      <w:r>
+        <w:rPr>
+          <w:rFonts w:ascii="Andale Mono" w:eastAsia="Andale Mono" w:hAnsi="Andale Mono" w:cs="Andale Mono"/>
+          <w:sz w:val="20"/>
+          <w:szCs w:val="20"/>
+        </w:rPr>
+        <w:t>){</w:t>
       </w:r>
     </w:p>
     <w:p>
@@ -1535,6 +1816,7 @@
         </w:rPr>
         <w:tab/>
       </w:r>
+      <w:proofErr w:type="gramStart"/>
       <w:r>
         <w:rPr>
           <w:rFonts w:ascii="Andale Mono" w:eastAsia="Andale Mono" w:hAnsi="Andale Mono" w:cs="Andale Mono"/>
@@ -1544,6 +1826,7 @@
         </w:rPr>
         <w:t>let</w:t>
       </w:r>
+      <w:proofErr w:type="gramEnd"/>
       <w:r>
         <w:rPr>
           <w:rFonts w:ascii="Andale Mono" w:eastAsia="Andale Mono" w:hAnsi="Andale Mono" w:cs="Andale Mono"/>
@@ -1551,7 +1834,67 @@
           <w:szCs w:val="20"/>
           <w:lang w:val="fr-FR"/>
         </w:rPr>
-        <w:t xml:space="preserve"> canvas = document.querySelector('canvas');</w:t>
+        <w:t xml:space="preserve"> </w:t>
+      </w:r>
+      <w:proofErr w:type="spellStart"/>
+      <w:r>
+        <w:rPr>
+          <w:rFonts w:ascii="Andale Mono" w:eastAsia="Andale Mono" w:hAnsi="Andale Mono" w:cs="Andale Mono"/>
+          <w:sz w:val="20"/>
+          <w:szCs w:val="20"/>
+          <w:lang w:val="fr-FR"/>
+        </w:rPr>
+        <w:t>canvas</w:t>
+      </w:r>
+      <w:proofErr w:type="spellEnd"/>
+      <w:r>
+        <w:rPr>
+          <w:rFonts w:ascii="Andale Mono" w:eastAsia="Andale Mono" w:hAnsi="Andale Mono" w:cs="Andale Mono"/>
+          <w:sz w:val="20"/>
+          <w:szCs w:val="20"/>
+          <w:lang w:val="fr-FR"/>
+        </w:rPr>
+        <w:t xml:space="preserve"> = </w:t>
+      </w:r>
+      <w:proofErr w:type="spellStart"/>
+      <w:r>
+        <w:rPr>
+          <w:rFonts w:ascii="Andale Mono" w:eastAsia="Andale Mono" w:hAnsi="Andale Mono" w:cs="Andale Mono"/>
+          <w:sz w:val="20"/>
+          <w:szCs w:val="20"/>
+          <w:lang w:val="fr-FR"/>
+        </w:rPr>
+        <w:t>document.querySelector</w:t>
+      </w:r>
+      <w:proofErr w:type="spellEnd"/>
+      <w:r>
+        <w:rPr>
+          <w:rFonts w:ascii="Andale Mono" w:eastAsia="Andale Mono" w:hAnsi="Andale Mono" w:cs="Andale Mono"/>
+          <w:sz w:val="20"/>
+          <w:szCs w:val="20"/>
+          <w:lang w:val="fr-FR"/>
+        </w:rPr>
+        <w:t>('</w:t>
+      </w:r>
+      <w:proofErr w:type="spellStart"/>
+      <w:r>
+        <w:rPr>
+          <w:rFonts w:ascii="Andale Mono" w:eastAsia="Andale Mono" w:hAnsi="Andale Mono" w:cs="Andale Mono"/>
+          <w:sz w:val="20"/>
+          <w:szCs w:val="20"/>
+          <w:lang w:val="fr-FR"/>
+        </w:rPr>
+        <w:t>canvas</w:t>
+      </w:r>
+      <w:proofErr w:type="spellEnd"/>
+      <w:r>
+        <w:rPr>
+          <w:rFonts w:ascii="Andale Mono" w:eastAsia="Andale Mono" w:hAnsi="Andale Mono" w:cs="Andale Mono"/>
+          <w:sz w:val="20"/>
+          <w:szCs w:val="20"/>
+          <w:lang w:val="fr-FR"/>
+        </w:rPr>
+        <w:t>');</w:t>
       </w:r>
     </w:p>
     <w:p>
@@ -1670,7 +2013,45 @@
           <w:sz w:val="20"/>
           <w:szCs w:val="20"/>
         </w:rPr>
-        <w:t xml:space="preserve"> ctx = canvas.getContext('2d');</w:t>
+        <w:t xml:space="preserve"> </w:t>
+      </w:r>
+      <w:proofErr w:type="spellStart"/>
+      <w:r>
+        <w:rPr>
+          <w:rFonts w:ascii="Andale Mono" w:eastAsia="Andale Mono" w:hAnsi="Andale Mono" w:cs="Andale Mono"/>
+          <w:sz w:val="20"/>
+          <w:szCs w:val="20"/>
+        </w:rPr>
+        <w:t>ctx</w:t>
+      </w:r>
+      <w:proofErr w:type="spellEnd"/>
+      <w:r>
+        <w:rPr>
+          <w:rFonts w:ascii="Andale Mono" w:eastAsia="Andale Mono" w:hAnsi="Andale Mono" w:cs="Andale Mono"/>
+          <w:sz w:val="20"/>
+          <w:szCs w:val="20"/>
+        </w:rPr>
+        <w:t xml:space="preserve"> = </w:t>
+      </w:r>
+      <w:proofErr w:type="spellStart"/>
+      <w:proofErr w:type="gramStart"/>
+      <w:r>
+        <w:rPr>
+          <w:rFonts w:ascii="Andale Mono" w:eastAsia="Andale Mono" w:hAnsi="Andale Mono" w:cs="Andale Mono"/>
+          <w:sz w:val="20"/>
+          <w:szCs w:val="20"/>
+        </w:rPr>
+        <w:t>canvas.getContext</w:t>
+      </w:r>
+      <w:proofErr w:type="spellEnd"/>
+      <w:proofErr w:type="gramEnd"/>
+      <w:r>
+        <w:rPr>
+          <w:rFonts w:ascii="Andale Mono" w:eastAsia="Andale Mono" w:hAnsi="Andale Mono" w:cs="Andale Mono"/>
+          <w:sz w:val="20"/>
+          <w:szCs w:val="20"/>
+        </w:rPr>
+        <w:t>('2d');</w:t>
       </w:r>
     </w:p>
     <w:p>
@@ -1817,7 +2198,26 @@
           <w:szCs w:val="20"/>
         </w:rPr>
         <w:tab/>
-        <w:t>ctx.fillStyle = "red";</w:t>
+      </w:r>
+      <w:proofErr w:type="spellStart"/>
+      <w:proofErr w:type="gramStart"/>
+      <w:r>
+        <w:rPr>
+          <w:rFonts w:ascii="Andale Mono" w:eastAsia="Andale Mono" w:hAnsi="Andale Mono" w:cs="Andale Mono"/>
+          <w:sz w:val="20"/>
+          <w:szCs w:val="20"/>
+        </w:rPr>
+        <w:t>ctx.fillStyle</w:t>
+      </w:r>
+      <w:proofErr w:type="spellEnd"/>
+      <w:proofErr w:type="gramEnd"/>
+      <w:r>
+        <w:rPr>
+          <w:rFonts w:ascii="Andale Mono" w:eastAsia="Andale Mono" w:hAnsi="Andale Mono" w:cs="Andale Mono"/>
+          <w:sz w:val="20"/>
+          <w:szCs w:val="20"/>
+        </w:rPr>
+        <w:t xml:space="preserve"> = "red";</w:t>
       </w:r>
     </w:p>
     <w:p>
@@ -1852,7 +2252,45 @@
           <w:szCs w:val="20"/>
         </w:rPr>
         <w:tab/>
-        <w:t>// ctx.fillRect(x,y,width,height);</w:t>
+        <w:t xml:space="preserve">// </w:t>
+      </w:r>
+      <w:proofErr w:type="spellStart"/>
+      <w:proofErr w:type="gramStart"/>
+      <w:r>
+        <w:rPr>
+          <w:rFonts w:ascii="Andale Mono" w:eastAsia="Andale Mono" w:hAnsi="Andale Mono" w:cs="Andale Mono"/>
+          <w:sz w:val="20"/>
+          <w:szCs w:val="20"/>
+        </w:rPr>
+        <w:t>ctx.fillRect</w:t>
+      </w:r>
+      <w:proofErr w:type="spellEnd"/>
+      <w:proofErr w:type="gramEnd"/>
+      <w:r>
+        <w:rPr>
+          <w:rFonts w:ascii="Andale Mono" w:eastAsia="Andale Mono" w:hAnsi="Andale Mono" w:cs="Andale Mono"/>
+          <w:sz w:val="20"/>
+          <w:szCs w:val="20"/>
+        </w:rPr>
+        <w:t>(</w:t>
+      </w:r>
+      <w:proofErr w:type="spellStart"/>
+      <w:r>
+        <w:rPr>
+          <w:rFonts w:ascii="Andale Mono" w:eastAsia="Andale Mono" w:hAnsi="Andale Mono" w:cs="Andale Mono"/>
+          <w:sz w:val="20"/>
+          <w:szCs w:val="20"/>
+        </w:rPr>
+        <w:t>x,y,width,height</w:t>
+      </w:r>
+      <w:proofErr w:type="spellEnd"/>
+      <w:r>
+        <w:rPr>
+          <w:rFonts w:ascii="Andale Mono" w:eastAsia="Andale Mono" w:hAnsi="Andale Mono" w:cs="Andale Mono"/>
+          <w:sz w:val="20"/>
+          <w:szCs w:val="20"/>
+        </w:rPr>
+        <w:t>);</w:t>
       </w:r>
     </w:p>
     <w:p>
@@ -1890,7 +2328,28 @@
           <w:lang w:val="es-ES_tradnl"/>
         </w:rPr>
         <w:tab/>
-        <w:t>ctx.fillRect(20,20,100,100);</w:t>
+      </w:r>
+      <w:proofErr w:type="spellStart"/>
+      <w:proofErr w:type="gramStart"/>
+      <w:r>
+        <w:rPr>
+          <w:rFonts w:ascii="Andale Mono" w:eastAsia="Andale Mono" w:hAnsi="Andale Mono" w:cs="Andale Mono"/>
+          <w:sz w:val="20"/>
+          <w:szCs w:val="20"/>
+          <w:lang w:val="es-ES_tradnl"/>
+        </w:rPr>
+        <w:t>ctx.fillRect</w:t>
+      </w:r>
+      <w:proofErr w:type="spellEnd"/>
+      <w:proofErr w:type="gramEnd"/>
+      <w:r>
+        <w:rPr>
+          <w:rFonts w:ascii="Andale Mono" w:eastAsia="Andale Mono" w:hAnsi="Andale Mono" w:cs="Andale Mono"/>
+          <w:sz w:val="20"/>
+          <w:szCs w:val="20"/>
+          <w:lang w:val="es-ES_tradnl"/>
+        </w:rPr>
+        <w:t>(20,20,100,100);</w:t>
       </w:r>
     </w:p>
     <w:p>
@@ -2143,8 +2602,9 @@
         <w:rPr>
           <w:noProof/>
         </w:rPr>
+        <w:lastRenderedPageBreak/>
         <w:drawing>
-          <wp:inline distT="0" distB="0" distL="0" distR="0">
+          <wp:inline distT="0" distB="0" distL="0" distR="0" wp14:anchorId="29F26BCA" wp14:editId="541DDCF4">
             <wp:extent cx="3521369" cy="2451866"/>
             <wp:effectExtent l="0" t="0" r="0" b="0"/>
             <wp:docPr id="1073741825" name="officeArt object"/>
@@ -2159,9 +2619,7 @@
                     </pic:cNvPicPr>
                   </pic:nvPicPr>
                   <pic:blipFill>
-                    <a:blip r:embed="rId11">
-                      <a:extLst/>
-                    </a:blip>
+                    <a:blip r:embed="rId11"/>
                     <a:stretch>
                       <a:fillRect/>
                     </a:stretch>
@@ -2209,7 +2667,15 @@
         <w:t>sg-1.html</w:t>
       </w:r>
       <w:r>
-        <w:t xml:space="preserve"> example that’s posted to mycourses has additional JS code that you can uncomment and see more drawing examples. </w:t>
+        <w:t xml:space="preserve"> example that’s posted to </w:t>
+      </w:r>
+      <w:proofErr w:type="spellStart"/>
+      <w:r>
+        <w:t>mycourses</w:t>
+      </w:r>
+      <w:proofErr w:type="spellEnd"/>
+      <w:r>
+        <w:t xml:space="preserve"> has additional JS code that you can uncomment and see more drawing examples. </w:t>
       </w:r>
     </w:p>
     <w:p>
@@ -2260,13 +2726,32 @@
         </w:numPr>
       </w:pPr>
       <w:r>
-        <w:t xml:space="preserve">change the </w:t>
-      </w:r>
-      <w:r>
-        <w:rPr>
-          <w:rFonts w:ascii="Andale Mono" w:hAnsi="Andale Mono"/>
-        </w:rPr>
-        <w:t xml:space="preserve">.fillStyle </w:t>
+        <w:t xml:space="preserve">change </w:t>
+      </w:r>
+      <w:proofErr w:type="gramStart"/>
+      <w:r>
+        <w:t xml:space="preserve">the </w:t>
+      </w:r>
+      <w:r>
+        <w:rPr>
+          <w:rFonts w:ascii="Andale Mono" w:hAnsi="Andale Mono"/>
+        </w:rPr>
+        <w:t>.</w:t>
+      </w:r>
+      <w:proofErr w:type="spellStart"/>
+      <w:r>
+        <w:rPr>
+          <w:rFonts w:ascii="Andale Mono" w:hAnsi="Andale Mono"/>
+        </w:rPr>
+        <w:t>fillStyle</w:t>
+      </w:r>
+      <w:proofErr w:type="spellEnd"/>
+      <w:proofErr w:type="gramEnd"/>
+      <w:r>
+        <w:rPr>
+          <w:rFonts w:ascii="Andale Mono" w:hAnsi="Andale Mono"/>
+        </w:rPr>
+        <w:t xml:space="preserve"> </w:t>
       </w:r>
       <w:r>
         <w:t xml:space="preserve">and </w:t>
@@ -2275,8 +2760,16 @@
         <w:rPr>
           <w:rFonts w:ascii="Andale Mono" w:hAnsi="Andale Mono"/>
         </w:rPr>
-        <w:t>.strokeStyle</w:t>
-      </w:r>
+        <w:t>.</w:t>
+      </w:r>
+      <w:proofErr w:type="spellStart"/>
+      <w:r>
+        <w:rPr>
+          <w:rFonts w:ascii="Andale Mono" w:hAnsi="Andale Mono"/>
+        </w:rPr>
+        <w:t>strokeStyle</w:t>
+      </w:r>
+      <w:proofErr w:type="spellEnd"/>
       <w:r>
         <w:t xml:space="preserve"> values</w:t>
       </w:r>
@@ -2292,21 +2785,25 @@
       <w:r>
         <w:t xml:space="preserve">change the </w:t>
       </w:r>
+      <w:proofErr w:type="spellStart"/>
       <w:r>
         <w:rPr>
           <w:rFonts w:ascii="Andale Mono" w:hAnsi="Andale Mono"/>
         </w:rPr>
         <w:t>startAngle</w:t>
       </w:r>
+      <w:proofErr w:type="spellEnd"/>
       <w:r>
         <w:t xml:space="preserve"> and </w:t>
       </w:r>
+      <w:proofErr w:type="spellStart"/>
       <w:r>
         <w:rPr>
           <w:rFonts w:ascii="Andale Mono" w:hAnsi="Andale Mono"/>
         </w:rPr>
         <w:t>endAngle</w:t>
       </w:r>
+      <w:proofErr w:type="spellEnd"/>
       <w:r>
         <w:t xml:space="preserve"> values</w:t>
       </w:r>
@@ -2334,13 +2831,32 @@
         <w:pStyle w:val="Body"/>
       </w:pPr>
       <w:r>
-        <w:t xml:space="preserve">Also note that </w:t>
-      </w:r>
-      <w:r>
-        <w:rPr>
-          <w:rFonts w:ascii="Andale Mono" w:hAnsi="Andale Mono"/>
-        </w:rPr>
-        <w:t>.strokeText()</w:t>
+        <w:t xml:space="preserve">Also note </w:t>
+      </w:r>
+      <w:proofErr w:type="gramStart"/>
+      <w:r>
+        <w:t xml:space="preserve">that </w:t>
+      </w:r>
+      <w:r>
+        <w:rPr>
+          <w:rFonts w:ascii="Andale Mono" w:hAnsi="Andale Mono"/>
+        </w:rPr>
+        <w:t>.</w:t>
+      </w:r>
+      <w:proofErr w:type="spellStart"/>
+      <w:r>
+        <w:rPr>
+          <w:rFonts w:ascii="Andale Mono" w:hAnsi="Andale Mono"/>
+        </w:rPr>
+        <w:t>strokeText</w:t>
+      </w:r>
+      <w:proofErr w:type="spellEnd"/>
+      <w:proofErr w:type="gramEnd"/>
+      <w:r>
+        <w:rPr>
+          <w:rFonts w:ascii="Andale Mono" w:hAnsi="Andale Mono"/>
+        </w:rPr>
+        <w:t>()</w:t>
       </w:r>
       <w:r>
         <w:t xml:space="preserve"> strokes the outline of the text with the current </w:t>
@@ -2349,8 +2865,16 @@
         <w:rPr>
           <w:rFonts w:ascii="Andale Mono" w:hAnsi="Andale Mono"/>
         </w:rPr>
-        <w:t>.strokeStyle</w:t>
-      </w:r>
+        <w:t>.</w:t>
+      </w:r>
+      <w:proofErr w:type="spellStart"/>
+      <w:r>
+        <w:rPr>
+          <w:rFonts w:ascii="Andale Mono" w:hAnsi="Andale Mono"/>
+        </w:rPr>
+        <w:t>strokeStyle</w:t>
+      </w:r>
+      <w:proofErr w:type="spellEnd"/>
       <w:r>
         <w:t xml:space="preserve">, and </w:t>
       </w:r>
@@ -2358,7 +2882,21 @@
         <w:rPr>
           <w:rFonts w:ascii="Andale Mono" w:hAnsi="Andale Mono"/>
         </w:rPr>
-        <w:t xml:space="preserve">.fillText() </w:t>
+        <w:t>.</w:t>
+      </w:r>
+      <w:proofErr w:type="spellStart"/>
+      <w:r>
+        <w:rPr>
+          <w:rFonts w:ascii="Andale Mono" w:hAnsi="Andale Mono"/>
+        </w:rPr>
+        <w:t>fillText</w:t>
+      </w:r>
+      <w:proofErr w:type="spellEnd"/>
+      <w:r>
+        <w:rPr>
+          <w:rFonts w:ascii="Andale Mono" w:hAnsi="Andale Mono"/>
+        </w:rPr>
+        <w:t xml:space="preserve">() </w:t>
       </w:r>
       <w:r>
         <w:t xml:space="preserve">fills the text with the current </w:t>
@@ -2367,8 +2905,16 @@
         <w:rPr>
           <w:rFonts w:ascii="Andale Mono" w:hAnsi="Andale Mono"/>
         </w:rPr>
-        <w:t>.fillStyle</w:t>
-      </w:r>
+        <w:t>.</w:t>
+      </w:r>
+      <w:proofErr w:type="spellStart"/>
+      <w:r>
+        <w:rPr>
+          <w:rFonts w:ascii="Andale Mono" w:hAnsi="Andale Mono"/>
+        </w:rPr>
+        <w:t>fillStyle</w:t>
+      </w:r>
+      <w:proofErr w:type="spellEnd"/>
       <w:r>
         <w:t xml:space="preserve"> You can use these together to get some nice effects.</w:t>
       </w:r>
@@ -2399,8 +2945,9 @@
         <w:rPr>
           <w:noProof/>
         </w:rPr>
+        <w:lastRenderedPageBreak/>
         <w:drawing>
-          <wp:anchor distT="152400" distB="152400" distL="152400" distR="152400" simplePos="0" relativeHeight="251662336" behindDoc="0" locked="0" layoutInCell="1" allowOverlap="1">
+          <wp:anchor distT="152400" distB="152400" distL="152400" distR="152400" simplePos="0" relativeHeight="251662336" behindDoc="0" locked="0" layoutInCell="1" allowOverlap="1" wp14:anchorId="18B25BCD" wp14:editId="0D78952D">
             <wp:simplePos x="0" y="0"/>
             <wp:positionH relativeFrom="margin">
               <wp:posOffset>-6350</wp:posOffset>
@@ -2431,9 +2978,7 @@
                     </pic:cNvPicPr>
                   </pic:nvPicPr>
                   <pic:blipFill>
-                    <a:blip r:embed="rId12">
-                      <a:extLst/>
-                    </a:blip>
+                    <a:blip r:embed="rId12"/>
                     <a:stretch>
                       <a:fillRect/>
                     </a:stretch>
@@ -2637,7 +3182,15 @@
         <w:t xml:space="preserve">sg-1.html </w:t>
       </w:r>
       <w:r>
-        <w:t>example file to get the answer (first comment out all of the drawing code under step #4).</w:t>
+        <w:t xml:space="preserve">example file to get the answer (first comment out </w:t>
+      </w:r>
+      <w:proofErr w:type="gramStart"/>
+      <w:r>
+        <w:t>all of</w:t>
+      </w:r>
+      <w:proofErr w:type="gramEnd"/>
+      <w:r>
+        <w:t xml:space="preserve"> the drawing code under step #4).</w:t>
       </w:r>
     </w:p>
     <w:p>
@@ -2656,6 +3209,7 @@
       <w:r>
         <w:t xml:space="preserve">For your answers, assume that you already have a variable named </w:t>
       </w:r>
+      <w:proofErr w:type="spellStart"/>
       <w:r>
         <w:rPr>
           <w:rFonts w:ascii="Andale Mono" w:hAnsi="Andale Mono"/>
@@ -2664,6 +3218,7 @@
         </w:rPr>
         <w:t>ctx</w:t>
       </w:r>
+      <w:proofErr w:type="spellEnd"/>
       <w:r>
         <w:t xml:space="preserve"> that points at the drawing context. Note: The squares only require 1 or 2 lines of code, the circles will require a few more.</w:t>
       </w:r>
@@ -2705,16 +3260,37 @@
       <w:pPr>
         <w:pStyle w:val="Body"/>
       </w:pPr>
-    </w:p>
-    <w:p>
-      <w:pPr>
-        <w:pStyle w:val="Body"/>
-      </w:pPr>
-    </w:p>
-    <w:p>
-      <w:pPr>
-        <w:pStyle w:val="Body"/>
-      </w:pPr>
+      <w:r>
+        <w:t xml:space="preserve">            </w:t>
+      </w:r>
+      <w:proofErr w:type="spellStart"/>
+      <w:proofErr w:type="gramStart"/>
+      <w:r>
+        <w:t>ctx.fillStyle</w:t>
+      </w:r>
+      <w:proofErr w:type="spellEnd"/>
+      <w:proofErr w:type="gramEnd"/>
+      <w:r>
+        <w:t xml:space="preserve"> = "black";</w:t>
+      </w:r>
+    </w:p>
+    <w:p>
+      <w:pPr>
+        <w:pStyle w:val="Body"/>
+      </w:pPr>
+      <w:r>
+        <w:t xml:space="preserve">            </w:t>
+      </w:r>
+      <w:proofErr w:type="spellStart"/>
+      <w:proofErr w:type="gramStart"/>
+      <w:r>
+        <w:t>ctx.fillRect</w:t>
+      </w:r>
+      <w:proofErr w:type="spellEnd"/>
+      <w:proofErr w:type="gramEnd"/>
+      <w:r>
+        <w:t>(0, 0, 50, 50);</w:t>
+      </w:r>
     </w:p>
     <w:p>
       <w:pPr>
@@ -2737,6 +3313,47 @@
       </w:r>
       <w:r>
         <w:t xml:space="preserve"> a purple 50x50 square at (300,300)</w:t>
+      </w:r>
+    </w:p>
+    <w:p>
+      <w:pPr>
+        <w:pStyle w:val="Body"/>
+      </w:pPr>
+    </w:p>
+    <w:p>
+      <w:pPr>
+        <w:pStyle w:val="Body"/>
+      </w:pPr>
+      <w:r>
+        <w:t xml:space="preserve">            </w:t>
+      </w:r>
+      <w:proofErr w:type="spellStart"/>
+      <w:proofErr w:type="gramStart"/>
+      <w:r>
+        <w:t>ctx.fillStyle</w:t>
+      </w:r>
+      <w:proofErr w:type="spellEnd"/>
+      <w:proofErr w:type="gramEnd"/>
+      <w:r>
+        <w:t xml:space="preserve"> = "magenta";</w:t>
+      </w:r>
+    </w:p>
+    <w:p>
+      <w:pPr>
+        <w:pStyle w:val="Body"/>
+      </w:pPr>
+      <w:r>
+        <w:t xml:space="preserve">            </w:t>
+      </w:r>
+      <w:proofErr w:type="spellStart"/>
+      <w:proofErr w:type="gramStart"/>
+      <w:r>
+        <w:t>ctx.fillRect</w:t>
+      </w:r>
+      <w:proofErr w:type="spellEnd"/>
+      <w:proofErr w:type="gramEnd"/>
+      <w:r>
+        <w:t xml:space="preserve">(300, 300, 50, 50);   </w:t>
       </w:r>
     </w:p>
     <w:p>
@@ -2792,16 +3409,37 @@
       <w:pPr>
         <w:pStyle w:val="Body"/>
       </w:pPr>
-    </w:p>
-    <w:p>
-      <w:pPr>
-        <w:pStyle w:val="Body"/>
-      </w:pPr>
-    </w:p>
-    <w:p>
-      <w:pPr>
-        <w:pStyle w:val="Body"/>
-      </w:pPr>
+      <w:r>
+        <w:t xml:space="preserve">            </w:t>
+      </w:r>
+      <w:proofErr w:type="spellStart"/>
+      <w:proofErr w:type="gramStart"/>
+      <w:r>
+        <w:t>ctx.strokeStyle</w:t>
+      </w:r>
+      <w:proofErr w:type="spellEnd"/>
+      <w:proofErr w:type="gramEnd"/>
+      <w:r>
+        <w:t xml:space="preserve"> = "magenta";</w:t>
+      </w:r>
+    </w:p>
+    <w:p>
+      <w:pPr>
+        <w:pStyle w:val="Body"/>
+      </w:pPr>
+      <w:r>
+        <w:t xml:space="preserve">            </w:t>
+      </w:r>
+      <w:proofErr w:type="spellStart"/>
+      <w:proofErr w:type="gramStart"/>
+      <w:r>
+        <w:t>ctx.strokeRect</w:t>
+      </w:r>
+      <w:proofErr w:type="spellEnd"/>
+      <w:proofErr w:type="gramEnd"/>
+      <w:r>
+        <w:t>(300, 300, 50, 50);</w:t>
+      </w:r>
     </w:p>
     <w:p>
       <w:pPr>
@@ -2823,28 +3461,148 @@
         <w:t>stroke</w:t>
       </w:r>
       <w:r>
-        <w:t xml:space="preserve"> a 5 pixel thick green line between (0,100) and (100,500)</w:t>
-      </w:r>
-    </w:p>
-    <w:p>
-      <w:pPr>
-        <w:pStyle w:val="Body"/>
-      </w:pPr>
-    </w:p>
-    <w:p>
-      <w:pPr>
-        <w:pStyle w:val="Body"/>
-      </w:pPr>
-    </w:p>
-    <w:p>
-      <w:pPr>
-        <w:pStyle w:val="Body"/>
-      </w:pPr>
-    </w:p>
-    <w:p>
-      <w:pPr>
-        <w:pStyle w:val="Body"/>
-      </w:pPr>
+        <w:t xml:space="preserve"> a </w:t>
+      </w:r>
+      <w:proofErr w:type="gramStart"/>
+      <w:r>
+        <w:t>5 pixel</w:t>
+      </w:r>
+      <w:proofErr w:type="gramEnd"/>
+      <w:r>
+        <w:t xml:space="preserve"> thick green line between (0,100) and (100,500)</w:t>
+      </w:r>
+    </w:p>
+    <w:p>
+      <w:pPr>
+        <w:pStyle w:val="Body"/>
+      </w:pPr>
+    </w:p>
+    <w:p>
+      <w:pPr>
+        <w:pStyle w:val="Body"/>
+        <w:ind w:firstLine="720"/>
+      </w:pPr>
+      <w:r>
+        <w:t xml:space="preserve"> </w:t>
+      </w:r>
+      <w:proofErr w:type="spellStart"/>
+      <w:proofErr w:type="gramStart"/>
+      <w:r>
+        <w:t>ctx.lineWidth</w:t>
+      </w:r>
+      <w:proofErr w:type="spellEnd"/>
+      <w:proofErr w:type="gramEnd"/>
+      <w:r>
+        <w:t xml:space="preserve"> = 5;</w:t>
+      </w:r>
+    </w:p>
+    <w:p>
+      <w:pPr>
+        <w:pStyle w:val="Body"/>
+      </w:pPr>
+      <w:r>
+        <w:t xml:space="preserve">            </w:t>
+      </w:r>
+      <w:proofErr w:type="spellStart"/>
+      <w:proofErr w:type="gramStart"/>
+      <w:r>
+        <w:t>ctx.strokeStyle</w:t>
+      </w:r>
+      <w:proofErr w:type="spellEnd"/>
+      <w:proofErr w:type="gramEnd"/>
+      <w:r>
+        <w:t xml:space="preserve"> = "green";</w:t>
+      </w:r>
+    </w:p>
+    <w:p>
+      <w:pPr>
+        <w:pStyle w:val="Body"/>
+      </w:pPr>
+      <w:r>
+        <w:t xml:space="preserve">            </w:t>
+      </w:r>
+      <w:proofErr w:type="spellStart"/>
+      <w:proofErr w:type="gramStart"/>
+      <w:r>
+        <w:t>ctx.beginPath</w:t>
+      </w:r>
+      <w:proofErr w:type="spellEnd"/>
+      <w:proofErr w:type="gramEnd"/>
+      <w:r>
+        <w:t>();</w:t>
+      </w:r>
+    </w:p>
+    <w:p>
+      <w:pPr>
+        <w:pStyle w:val="Body"/>
+      </w:pPr>
+      <w:r>
+        <w:t xml:space="preserve">            </w:t>
+      </w:r>
+      <w:proofErr w:type="spellStart"/>
+      <w:proofErr w:type="gramStart"/>
+      <w:r>
+        <w:t>ctx.moveTo</w:t>
+      </w:r>
+      <w:proofErr w:type="spellEnd"/>
+      <w:proofErr w:type="gramEnd"/>
+      <w:r>
+        <w:t>(0, 100);</w:t>
+      </w:r>
+    </w:p>
+    <w:p>
+      <w:pPr>
+        <w:pStyle w:val="Body"/>
+      </w:pPr>
+      <w:r>
+        <w:t xml:space="preserve">            </w:t>
+      </w:r>
+      <w:proofErr w:type="spellStart"/>
+      <w:proofErr w:type="gramStart"/>
+      <w:r>
+        <w:t>ctx.lineTo</w:t>
+      </w:r>
+      <w:proofErr w:type="spellEnd"/>
+      <w:proofErr w:type="gramEnd"/>
+      <w:r>
+        <w:t>(100, 500);</w:t>
+      </w:r>
+    </w:p>
+    <w:p>
+      <w:pPr>
+        <w:pStyle w:val="Body"/>
+      </w:pPr>
+      <w:r>
+        <w:t xml:space="preserve">            </w:t>
+      </w:r>
+      <w:proofErr w:type="spellStart"/>
+      <w:proofErr w:type="gramStart"/>
+      <w:r>
+        <w:t>ctx.closePath</w:t>
+      </w:r>
+      <w:proofErr w:type="spellEnd"/>
+      <w:proofErr w:type="gramEnd"/>
+      <w:r>
+        <w:t>();</w:t>
+      </w:r>
+    </w:p>
+    <w:p>
+      <w:pPr>
+        <w:pStyle w:val="Body"/>
+      </w:pPr>
+      <w:r>
+        <w:t xml:space="preserve">            </w:t>
+      </w:r>
+      <w:proofErr w:type="spellStart"/>
+      <w:proofErr w:type="gramStart"/>
+      <w:r>
+        <w:t>ctx.stroke</w:t>
+      </w:r>
+      <w:proofErr w:type="spellEnd"/>
+      <w:proofErr w:type="gramEnd"/>
+      <w:r>
+        <w:t>();</w:t>
+      </w:r>
     </w:p>
     <w:p>
       <w:pPr>
@@ -2878,11 +3636,97 @@
       <w:pPr>
         <w:pStyle w:val="Body"/>
       </w:pPr>
-    </w:p>
-    <w:p>
-      <w:pPr>
-        <w:pStyle w:val="Body"/>
-      </w:pPr>
+      <w:r>
+        <w:t xml:space="preserve">            </w:t>
+      </w:r>
+      <w:proofErr w:type="spellStart"/>
+      <w:proofErr w:type="gramStart"/>
+      <w:r>
+        <w:t>ctx.fillStyle</w:t>
+      </w:r>
+      <w:proofErr w:type="spellEnd"/>
+      <w:proofErr w:type="gramEnd"/>
+      <w:r>
+        <w:t xml:space="preserve"> = "black";</w:t>
+      </w:r>
+    </w:p>
+    <w:p>
+      <w:pPr>
+        <w:pStyle w:val="Body"/>
+      </w:pPr>
+      <w:r>
+        <w:t xml:space="preserve">            </w:t>
+      </w:r>
+      <w:proofErr w:type="spellStart"/>
+      <w:proofErr w:type="gramStart"/>
+      <w:r>
+        <w:t>ctx.beginPath</w:t>
+      </w:r>
+      <w:proofErr w:type="spellEnd"/>
+      <w:proofErr w:type="gramEnd"/>
+      <w:r>
+        <w:t>();</w:t>
+      </w:r>
+    </w:p>
+    <w:p>
+      <w:pPr>
+        <w:pStyle w:val="Body"/>
+      </w:pPr>
+      <w:r>
+        <w:t xml:space="preserve">            </w:t>
+      </w:r>
+      <w:proofErr w:type="gramStart"/>
+      <w:r>
+        <w:t>ctx.arc(</w:t>
+      </w:r>
+      <w:proofErr w:type="gramEnd"/>
+      <w:r>
+        <w:t xml:space="preserve">0, 0, 50, 0, </w:t>
+      </w:r>
+      <w:proofErr w:type="spellStart"/>
+      <w:r>
+        <w:t>Math.PI</w:t>
+      </w:r>
+      <w:proofErr w:type="spellEnd"/>
+      <w:r>
+        <w:t xml:space="preserve"> * 2, false);</w:t>
+      </w:r>
+    </w:p>
+    <w:p>
+      <w:pPr>
+        <w:pStyle w:val="Body"/>
+      </w:pPr>
+      <w:r>
+        <w:t xml:space="preserve">            </w:t>
+      </w:r>
+      <w:proofErr w:type="spellStart"/>
+      <w:proofErr w:type="gramStart"/>
+      <w:r>
+        <w:t>ctx.closePath</w:t>
+      </w:r>
+      <w:proofErr w:type="spellEnd"/>
+      <w:proofErr w:type="gramEnd"/>
+      <w:r>
+        <w:t>();</w:t>
+      </w:r>
+    </w:p>
+    <w:p>
+      <w:pPr>
+        <w:pStyle w:val="Body"/>
+      </w:pPr>
+      <w:r>
+        <w:t xml:space="preserve">            </w:t>
+      </w:r>
+      <w:proofErr w:type="spellStart"/>
+      <w:proofErr w:type="gramStart"/>
+      <w:r>
+        <w:t>ctx.fill</w:t>
+      </w:r>
+      <w:proofErr w:type="spellEnd"/>
+      <w:proofErr w:type="gramEnd"/>
+      <w:r>
+        <w:t>();</w:t>
+      </w:r>
     </w:p>
     <w:p>
       <w:pPr>
@@ -2904,61 +3748,169 @@
         <w:t>fill</w:t>
       </w:r>
       <w:r>
-        <w:t xml:space="preserve"> a yellow semi-circle (180 degrees ie. </w:t>
-      </w:r>
-      <w:r>
-        <w:rPr>
-          <w:rFonts w:ascii="Andale Mono" w:hAnsi="Andale Mono"/>
-        </w:rPr>
-        <w:t xml:space="preserve">Math.PI </w:t>
+        <w:t xml:space="preserve"> a yellow semi-circle (180 degrees </w:t>
+      </w:r>
+      <w:proofErr w:type="spellStart"/>
+      <w:r>
+        <w:t>ie</w:t>
+      </w:r>
+      <w:proofErr w:type="spellEnd"/>
+      <w:r>
+        <w:t xml:space="preserve">. </w:t>
+      </w:r>
+      <w:proofErr w:type="spellStart"/>
+      <w:r>
+        <w:rPr>
+          <w:rFonts w:ascii="Andale Mono" w:hAnsi="Andale Mono"/>
+        </w:rPr>
+        <w:t>Math.PI</w:t>
+      </w:r>
+      <w:proofErr w:type="spellEnd"/>
+      <w:r>
+        <w:rPr>
+          <w:rFonts w:ascii="Andale Mono" w:hAnsi="Andale Mono"/>
+        </w:rPr>
+        <w:t xml:space="preserve"> </w:t>
       </w:r>
       <w:r>
         <w:t>radians) at (200,200) that has a radius of 100 pixels.</w:t>
       </w:r>
-    </w:p>
-    <w:p>
-      <w:pPr>
-        <w:pStyle w:val="Body"/>
-      </w:pPr>
-    </w:p>
-    <w:p>
-      <w:pPr>
-        <w:pStyle w:val="Body"/>
-      </w:pPr>
-    </w:p>
-    <w:p>
-      <w:pPr>
-        <w:pStyle w:val="Body"/>
-      </w:pPr>
-    </w:p>
-    <w:p>
-      <w:pPr>
-        <w:pStyle w:val="Body"/>
-      </w:pPr>
-    </w:p>
-    <w:p>
-      <w:pPr>
-        <w:pStyle w:val="Body"/>
-      </w:pPr>
-    </w:p>
-    <w:p>
-      <w:pPr>
-        <w:pStyle w:val="Body"/>
-      </w:pPr>
-    </w:p>
-    <w:p>
-      <w:pPr>
-        <w:pStyle w:val="Body"/>
-      </w:pPr>
-      <w:r>
-        <w:t xml:space="preserve">G. What are the default colors for </w:t>
-      </w:r>
-      <w:r>
-        <w:rPr>
-          <w:rFonts w:ascii="Andale Mono" w:hAnsi="Andale Mono"/>
-        </w:rPr>
-        <w:t>.fillStyle</w:t>
-      </w:r>
+      <w:r>
+        <w:t xml:space="preserve"> </w:t>
+      </w:r>
+    </w:p>
+    <w:p>
+      <w:pPr>
+        <w:pStyle w:val="Body"/>
+      </w:pPr>
+    </w:p>
+    <w:p>
+      <w:pPr>
+        <w:pStyle w:val="Body"/>
+      </w:pPr>
+      <w:r>
+        <w:t xml:space="preserve">            </w:t>
+      </w:r>
+      <w:proofErr w:type="spellStart"/>
+      <w:proofErr w:type="gramStart"/>
+      <w:r>
+        <w:t>ctx.fillStyle</w:t>
+      </w:r>
+      <w:proofErr w:type="spellEnd"/>
+      <w:proofErr w:type="gramEnd"/>
+      <w:r>
+        <w:t xml:space="preserve"> = "yellow";</w:t>
+      </w:r>
+    </w:p>
+    <w:p>
+      <w:pPr>
+        <w:pStyle w:val="Body"/>
+      </w:pPr>
+      <w:r>
+        <w:t xml:space="preserve">            </w:t>
+      </w:r>
+      <w:proofErr w:type="spellStart"/>
+      <w:proofErr w:type="gramStart"/>
+      <w:r>
+        <w:t>ctx.beginPath</w:t>
+      </w:r>
+      <w:proofErr w:type="spellEnd"/>
+      <w:proofErr w:type="gramEnd"/>
+      <w:r>
+        <w:t>();</w:t>
+      </w:r>
+    </w:p>
+    <w:p>
+      <w:pPr>
+        <w:pStyle w:val="Body"/>
+      </w:pPr>
+      <w:r>
+        <w:t xml:space="preserve">            </w:t>
+      </w:r>
+      <w:proofErr w:type="gramStart"/>
+      <w:r>
+        <w:t>ctx.arc(</w:t>
+      </w:r>
+      <w:proofErr w:type="gramEnd"/>
+      <w:r>
+        <w:t xml:space="preserve">200, 200, 100, 0, </w:t>
+      </w:r>
+      <w:proofErr w:type="spellStart"/>
+      <w:r>
+        <w:t>Math.PI</w:t>
+      </w:r>
+      <w:proofErr w:type="spellEnd"/>
+      <w:r>
+        <w:t>, false);</w:t>
+      </w:r>
+    </w:p>
+    <w:p>
+      <w:pPr>
+        <w:pStyle w:val="Body"/>
+      </w:pPr>
+      <w:r>
+        <w:t xml:space="preserve">            </w:t>
+      </w:r>
+      <w:proofErr w:type="spellStart"/>
+      <w:proofErr w:type="gramStart"/>
+      <w:r>
+        <w:t>ctx.closePath</w:t>
+      </w:r>
+      <w:proofErr w:type="spellEnd"/>
+      <w:proofErr w:type="gramEnd"/>
+      <w:r>
+        <w:t>();</w:t>
+      </w:r>
+    </w:p>
+    <w:p>
+      <w:pPr>
+        <w:pStyle w:val="Body"/>
+      </w:pPr>
+      <w:r>
+        <w:t xml:space="preserve">            </w:t>
+      </w:r>
+      <w:proofErr w:type="spellStart"/>
+      <w:proofErr w:type="gramStart"/>
+      <w:r>
+        <w:t>ctx.fill</w:t>
+      </w:r>
+      <w:proofErr w:type="spellEnd"/>
+      <w:proofErr w:type="gramEnd"/>
+      <w:r>
+        <w:t>();</w:t>
+      </w:r>
+    </w:p>
+    <w:p>
+      <w:pPr>
+        <w:pStyle w:val="Body"/>
+      </w:pPr>
+    </w:p>
+    <w:p>
+      <w:pPr>
+        <w:pStyle w:val="Body"/>
+      </w:pPr>
+      <w:r>
+        <w:t xml:space="preserve">G. What are the default colors </w:t>
+      </w:r>
+      <w:proofErr w:type="gramStart"/>
+      <w:r>
+        <w:t xml:space="preserve">for </w:t>
+      </w:r>
+      <w:r>
+        <w:rPr>
+          <w:rFonts w:ascii="Andale Mono" w:hAnsi="Andale Mono"/>
+        </w:rPr>
+        <w:t>.</w:t>
+      </w:r>
+      <w:proofErr w:type="spellStart"/>
+      <w:r>
+        <w:rPr>
+          <w:rFonts w:ascii="Andale Mono" w:hAnsi="Andale Mono"/>
+        </w:rPr>
+        <w:t>fillStyle</w:t>
+      </w:r>
+      <w:proofErr w:type="spellEnd"/>
+      <w:proofErr w:type="gramEnd"/>
       <w:r>
         <w:t xml:space="preserve"> and </w:t>
       </w:r>
@@ -2966,8 +3918,16 @@
         <w:rPr>
           <w:rFonts w:ascii="Andale Mono" w:hAnsi="Andale Mono"/>
         </w:rPr>
-        <w:t>.strokeStyle</w:t>
-      </w:r>
+        <w:t>.</w:t>
+      </w:r>
+      <w:proofErr w:type="spellStart"/>
+      <w:r>
+        <w:rPr>
+          <w:rFonts w:ascii="Andale Mono" w:hAnsi="Andale Mono"/>
+        </w:rPr>
+        <w:t>strokeStyle</w:t>
+      </w:r>
+      <w:proofErr w:type="spellEnd"/>
       <w:r>
         <w:t xml:space="preserve"> if you don’t specify them?</w:t>
       </w:r>
@@ -2980,58 +3940,116 @@
     <w:p>
       <w:pPr>
         <w:pStyle w:val="Body"/>
-      </w:pPr>
-    </w:p>
-    <w:p>
-      <w:pPr>
-        <w:pStyle w:val="Body"/>
-      </w:pPr>
-    </w:p>
-    <w:p>
-      <w:pPr>
-        <w:pStyle w:val="Body"/>
-      </w:pPr>
-      <w:r>
-        <w:t xml:space="preserve">H. Try giving </w:t>
-      </w:r>
-      <w:r>
-        <w:rPr>
-          <w:rFonts w:ascii="Andale Mono" w:hAnsi="Andale Mono"/>
-        </w:rPr>
-        <w:t xml:space="preserve">.fillStyle </w:t>
-      </w:r>
-      <w:r>
-        <w:t>a non-existent CSS value for a color like “pukegreen” - what color do you get instead?</w:t>
-      </w:r>
-    </w:p>
-    <w:p>
-      <w:pPr>
-        <w:pStyle w:val="Body"/>
-      </w:pPr>
-    </w:p>
-    <w:p>
-      <w:pPr>
-        <w:pStyle w:val="Body"/>
-      </w:pPr>
-    </w:p>
-    <w:p>
-      <w:pPr>
-        <w:pStyle w:val="Body"/>
-      </w:pPr>
-    </w:p>
-    <w:p>
-      <w:pPr>
-        <w:pStyle w:val="Body"/>
-      </w:pPr>
-      <w:r>
-        <w:t xml:space="preserve">I. What is the default value of </w:t>
-      </w:r>
-      <w:r>
-        <w:rPr>
-          <w:rFonts w:ascii="Andale Mono" w:hAnsi="Andale Mono"/>
-        </w:rPr>
-        <w:t>.lineWidth</w:t>
-      </w:r>
+        <w:ind w:firstLine="720"/>
+      </w:pPr>
+      <w:r>
+        <w:t>Black.</w:t>
+      </w:r>
+    </w:p>
+    <w:p>
+      <w:pPr>
+        <w:pStyle w:val="Body"/>
+      </w:pPr>
+    </w:p>
+    <w:p>
+      <w:pPr>
+        <w:pStyle w:val="Body"/>
+      </w:pPr>
+      <w:r>
+        <w:t xml:space="preserve">H. Try </w:t>
+      </w:r>
+      <w:proofErr w:type="gramStart"/>
+      <w:r>
+        <w:t xml:space="preserve">giving </w:t>
+      </w:r>
+      <w:r>
+        <w:rPr>
+          <w:rFonts w:ascii="Andale Mono" w:hAnsi="Andale Mono"/>
+        </w:rPr>
+        <w:t>.</w:t>
+      </w:r>
+      <w:proofErr w:type="spellStart"/>
+      <w:r>
+        <w:rPr>
+          <w:rFonts w:ascii="Andale Mono" w:hAnsi="Andale Mono"/>
+        </w:rPr>
+        <w:t>fillStyle</w:t>
+      </w:r>
+      <w:proofErr w:type="spellEnd"/>
+      <w:proofErr w:type="gramEnd"/>
+      <w:r>
+        <w:rPr>
+          <w:rFonts w:ascii="Andale Mono" w:hAnsi="Andale Mono"/>
+        </w:rPr>
+        <w:t xml:space="preserve"> </w:t>
+      </w:r>
+      <w:r>
+        <w:t>a non-existent CSS value for a color like “</w:t>
+      </w:r>
+      <w:proofErr w:type="spellStart"/>
+      <w:r>
+        <w:t>pukegreen</w:t>
+      </w:r>
+      <w:proofErr w:type="spellEnd"/>
+      <w:r>
+        <w:t>” - what color do you get instead?</w:t>
+      </w:r>
+    </w:p>
+    <w:p>
+      <w:pPr>
+        <w:pStyle w:val="Body"/>
+      </w:pPr>
+    </w:p>
+    <w:p>
+      <w:pPr>
+        <w:pStyle w:val="Body"/>
+      </w:pPr>
+      <w:r>
+        <w:tab/>
+        <w:t>Black.</w:t>
+      </w:r>
+    </w:p>
+    <w:p>
+      <w:pPr>
+        <w:pStyle w:val="Body"/>
+      </w:pPr>
+    </w:p>
+    <w:p>
+      <w:pPr>
+        <w:pStyle w:val="Body"/>
+      </w:pPr>
+    </w:p>
+    <w:p>
+      <w:pPr>
+        <w:pStyle w:val="Body"/>
+      </w:pPr>
+    </w:p>
+    <w:p>
+      <w:pPr>
+        <w:pStyle w:val="Body"/>
+      </w:pPr>
+      <w:r>
+        <w:t xml:space="preserve">I. What is the default value </w:t>
+      </w:r>
+      <w:proofErr w:type="gramStart"/>
+      <w:r>
+        <w:t xml:space="preserve">of </w:t>
+      </w:r>
+      <w:r>
+        <w:rPr>
+          <w:rFonts w:ascii="Andale Mono" w:hAnsi="Andale Mono"/>
+        </w:rPr>
+        <w:t>.</w:t>
+      </w:r>
+      <w:proofErr w:type="spellStart"/>
+      <w:r>
+        <w:rPr>
+          <w:rFonts w:ascii="Andale Mono" w:hAnsi="Andale Mono"/>
+        </w:rPr>
+        <w:t>lineWidth</w:t>
+      </w:r>
+      <w:proofErr w:type="spellEnd"/>
+      <w:proofErr w:type="gramEnd"/>
       <w:r>
         <w:t xml:space="preserve"> if you don’t specify a value?</w:t>
       </w:r>
@@ -3044,7 +4062,11 @@
     <w:p>
       <w:pPr>
         <w:pStyle w:val="Body"/>
-      </w:pPr>
+        <w:ind w:firstLine="720"/>
+      </w:pPr>
+      <w:r>
+        <w:t>1</w:t>
+      </w:r>
     </w:p>
     <w:p>
       <w:pPr>
@@ -3062,7 +4084,29 @@
         <w:rPr>
           <w:rFonts w:ascii="Andale Mono" w:hAnsi="Andale Mono"/>
         </w:rPr>
-        <w:t xml:space="preserve"> “init() called” </w:t>
+        <w:t xml:space="preserve"> “</w:t>
+      </w:r>
+      <w:proofErr w:type="spellStart"/>
+      <w:proofErr w:type="gramStart"/>
+      <w:r>
+        <w:rPr>
+          <w:rFonts w:ascii="Andale Mono" w:hAnsi="Andale Mono"/>
+        </w:rPr>
+        <w:t>init</w:t>
+      </w:r>
+      <w:proofErr w:type="spellEnd"/>
+      <w:r>
+        <w:rPr>
+          <w:rFonts w:ascii="Andale Mono" w:hAnsi="Andale Mono"/>
+        </w:rPr>
+        <w:t>(</w:t>
+      </w:r>
+      <w:proofErr w:type="gramEnd"/>
+      <w:r>
+        <w:rPr>
+          <w:rFonts w:ascii="Andale Mono" w:hAnsi="Andale Mono"/>
+        </w:rPr>
+        <w:t xml:space="preserve">) called” </w:t>
       </w:r>
       <w:r>
         <w:t xml:space="preserve">being logged later than </w:t>
@@ -3080,7 +4124,21 @@
         <w:rPr>
           <w:rFonts w:ascii="Andale Mono" w:hAnsi="Andale Mono"/>
         </w:rPr>
-        <w:t xml:space="preserve">“init() called” </w:t>
+        <w:t>“</w:t>
+      </w:r>
+      <w:proofErr w:type="spellStart"/>
+      <w:r>
+        <w:rPr>
+          <w:rFonts w:ascii="Andale Mono" w:hAnsi="Andale Mono"/>
+        </w:rPr>
+        <w:t>init</w:t>
+      </w:r>
+      <w:proofErr w:type="spellEnd"/>
+      <w:r>
+        <w:rPr>
+          <w:rFonts w:ascii="Andale Mono" w:hAnsi="Andale Mono"/>
+        </w:rPr>
+        <w:t xml:space="preserve">() called” </w:t>
       </w:r>
       <w:r>
         <w:t>appears first in the source code?</w:t>
@@ -3095,7 +4153,7 @@
           <w:noProof/>
         </w:rPr>
         <w:drawing>
-          <wp:anchor distT="152400" distB="152400" distL="152400" distR="152400" simplePos="0" relativeHeight="251663360" behindDoc="0" locked="0" layoutInCell="1" allowOverlap="1">
+          <wp:anchor distT="152400" distB="152400" distL="152400" distR="152400" simplePos="0" relativeHeight="251663360" behindDoc="0" locked="0" layoutInCell="1" allowOverlap="1" wp14:anchorId="65FFA0AF" wp14:editId="1AC44267">
             <wp:simplePos x="0" y="0"/>
             <wp:positionH relativeFrom="margin">
               <wp:posOffset>-44450</wp:posOffset>
@@ -3126,9 +4184,7 @@
                     </pic:cNvPicPr>
                   </pic:nvPicPr>
                   <pic:blipFill>
-                    <a:blip r:embed="rId13">
-                      <a:extLst/>
-                    </a:blip>
+                    <a:blip r:embed="rId13"/>
                     <a:stretch>
                       <a:fillRect/>
                     </a:stretch>
@@ -3163,98 +4219,16 @@
     <w:p>
       <w:pPr>
         <w:pStyle w:val="Body"/>
-      </w:pPr>
-    </w:p>
-    <w:p>
-      <w:pPr>
-        <w:pStyle w:val="Body"/>
-      </w:pPr>
-    </w:p>
-    <w:p>
-      <w:pPr>
-        <w:pStyle w:val="Body"/>
-      </w:pPr>
-    </w:p>
-    <w:p>
-      <w:pPr>
-        <w:pStyle w:val="Body"/>
-      </w:pPr>
-    </w:p>
-    <w:p>
-      <w:pPr>
-        <w:pStyle w:val="Body"/>
-      </w:pPr>
-    </w:p>
-    <w:p>
-      <w:pPr>
-        <w:pStyle w:val="Body"/>
-      </w:pPr>
-      <w:r>
-        <w:t xml:space="preserve">K. What is the default </w:t>
-      </w:r>
-      <w:r>
-        <w:rPr>
-          <w:rFonts w:ascii="Andale Mono" w:hAnsi="Andale Mono"/>
-        </w:rPr>
-        <w:t>height</w:t>
-      </w:r>
-      <w:r>
-        <w:t xml:space="preserve"> and </w:t>
-      </w:r>
-      <w:r>
-        <w:rPr>
-          <w:rFonts w:ascii="Andale Mono" w:hAnsi="Andale Mono"/>
-        </w:rPr>
-        <w:t>width</w:t>
-      </w:r>
-      <w:r>
-        <w:t xml:space="preserve"> of the</w:t>
-      </w:r>
-      <w:r>
-        <w:rPr>
-          <w:rFonts w:ascii="Andale Mono" w:hAnsi="Andale Mono"/>
-        </w:rPr>
-        <w:t xml:space="preserve"> &lt;canvas&gt;</w:t>
-      </w:r>
-      <w:r>
-        <w:t xml:space="preserve"> tag if you don’t specify a value (use google or the Web Inspector to find out)</w:t>
-      </w:r>
-    </w:p>
-    <w:p>
-      <w:pPr>
-        <w:pStyle w:val="Body"/>
-      </w:pPr>
-    </w:p>
-    <w:p>
-      <w:pPr>
-        <w:pStyle w:val="Body"/>
-      </w:pPr>
-    </w:p>
-    <w:p>
-      <w:pPr>
-        <w:pStyle w:val="Body"/>
-      </w:pPr>
-    </w:p>
-    <w:p>
-      <w:pPr>
-        <w:pStyle w:val="Body"/>
-      </w:pPr>
-    </w:p>
-    <w:p>
-      <w:pPr>
-        <w:pStyle w:val="Body"/>
-      </w:pPr>
-      <w:r>
-        <w:rPr>
-          <w:rFonts w:ascii="Arial Unicode MS" w:hAnsi="Arial Unicode MS"/>
-        </w:rPr>
-        <w:br w:type="page"/>
-      </w:r>
-    </w:p>
-    <w:p>
-      <w:pPr>
-        <w:pStyle w:val="Body"/>
-        <w:shd w:val="clear" w:color="auto" w:fill="A9A9A9"/>
+        <w:rPr>
+          <w:i/>
+          <w:iCs/>
+        </w:rPr>
+      </w:pPr>
+    </w:p>
+    <w:p>
+      <w:pPr>
+        <w:pStyle w:val="Body"/>
+        <w:ind w:left="720"/>
         <w:rPr>
           <w:b/>
           <w:bCs/>
@@ -3266,6 +4240,119 @@
         <w:rPr>
           <w:b/>
           <w:bCs/>
+          <w:i/>
+          <w:iCs/>
+        </w:rPr>
+        <w:t>Init is called after the window is loaded; the log function for, “in the bottom of the &lt;script&gt; tag!” is processed and called before the window’s onload callback is run.</w:t>
+      </w:r>
+    </w:p>
+    <w:p>
+      <w:pPr>
+        <w:pStyle w:val="Body"/>
+      </w:pPr>
+    </w:p>
+    <w:p>
+      <w:pPr>
+        <w:pStyle w:val="Body"/>
+      </w:pPr>
+      <w:r>
+        <w:t xml:space="preserve">K. What is the default </w:t>
+      </w:r>
+      <w:r>
+        <w:rPr>
+          <w:rFonts w:ascii="Andale Mono" w:hAnsi="Andale Mono"/>
+        </w:rPr>
+        <w:t>height</w:t>
+      </w:r>
+      <w:r>
+        <w:t xml:space="preserve"> and </w:t>
+      </w:r>
+      <w:r>
+        <w:rPr>
+          <w:rFonts w:ascii="Andale Mono" w:hAnsi="Andale Mono"/>
+        </w:rPr>
+        <w:t>width</w:t>
+      </w:r>
+      <w:r>
+        <w:t xml:space="preserve"> of the</w:t>
+      </w:r>
+      <w:r>
+        <w:rPr>
+          <w:rFonts w:ascii="Andale Mono" w:hAnsi="Andale Mono"/>
+        </w:rPr>
+        <w:t xml:space="preserve"> &lt;canvas&gt;</w:t>
+      </w:r>
+      <w:r>
+        <w:t xml:space="preserve"> tag if you don’t specify a value (use google or the Web Inspector to find out)</w:t>
+      </w:r>
+    </w:p>
+    <w:p>
+      <w:pPr>
+        <w:pStyle w:val="Body"/>
+      </w:pPr>
+    </w:p>
+    <w:p>
+      <w:pPr>
+        <w:pStyle w:val="Body"/>
+        <w:ind w:firstLine="720"/>
+        <w:rPr>
+          <w:b/>
+          <w:bCs/>
+          <w:i/>
+          <w:iCs/>
+        </w:rPr>
+      </w:pPr>
+      <w:r>
+        <w:rPr>
+          <w:b/>
+          <w:bCs/>
+          <w:i/>
+          <w:iCs/>
+        </w:rPr>
+        <w:t>width = 300px and height = 150px by default.</w:t>
+      </w:r>
+    </w:p>
+    <w:p>
+      <w:pPr>
+        <w:pStyle w:val="Body"/>
+      </w:pPr>
+    </w:p>
+    <w:p>
+      <w:pPr>
+        <w:pStyle w:val="Body"/>
+      </w:pPr>
+    </w:p>
+    <w:p>
+      <w:pPr>
+        <w:pStyle w:val="Body"/>
+      </w:pPr>
+    </w:p>
+    <w:p>
+      <w:pPr>
+        <w:pStyle w:val="Body"/>
+      </w:pPr>
+      <w:r>
+        <w:rPr>
+          <w:rFonts w:ascii="Arial Unicode MS" w:hAnsi="Arial Unicode MS"/>
+        </w:rPr>
+        <w:br w:type="page"/>
+      </w:r>
+    </w:p>
+    <w:p>
+      <w:pPr>
+        <w:pStyle w:val="Body"/>
+        <w:shd w:val="clear" w:color="auto" w:fill="A9A9A9"/>
+        <w:rPr>
+          <w:b/>
+          <w:bCs/>
+          <w:i/>
+          <w:iCs/>
+        </w:rPr>
+      </w:pPr>
+      <w:r>
+        <w:rPr>
+          <w:b/>
+          <w:bCs/>
         </w:rPr>
         <w:lastRenderedPageBreak/>
         <w:t xml:space="preserve"> III. More above the Canvas API</w:t>
@@ -3307,15 +4394,30 @@
       <w:pPr>
         <w:pStyle w:val="Body"/>
       </w:pPr>
-      <w:r>
-        <w:t xml:space="preserve">A.Color can be specified in all of the usual CSS ways - give the </w:t>
-      </w:r>
-      <w:r>
-        <w:rPr>
-          <w:rFonts w:ascii="Andale Mono" w:hAnsi="Andale Mono"/>
-        </w:rPr>
-        <w:t>.fillStyle</w:t>
-      </w:r>
+      <w:proofErr w:type="spellStart"/>
+      <w:proofErr w:type="gramStart"/>
+      <w:r>
+        <w:t>A.Color</w:t>
+      </w:r>
+      <w:proofErr w:type="spellEnd"/>
+      <w:proofErr w:type="gramEnd"/>
+      <w:r>
+        <w:t xml:space="preserve"> can be specified in all of the usual CSS ways - give the </w:t>
+      </w:r>
+      <w:r>
+        <w:rPr>
+          <w:rFonts w:ascii="Andale Mono" w:hAnsi="Andale Mono"/>
+        </w:rPr>
+        <w:t>.</w:t>
+      </w:r>
+      <w:proofErr w:type="spellStart"/>
+      <w:r>
+        <w:rPr>
+          <w:rFonts w:ascii="Andale Mono" w:hAnsi="Andale Mono"/>
+        </w:rPr>
+        <w:t>fillStyle</w:t>
+      </w:r>
+      <w:proofErr w:type="spellEnd"/>
       <w:r>
         <w:t xml:space="preserve"> color for white in each format below :</w:t>
       </w:r>
@@ -3329,14 +4431,29 @@
       <w:pPr>
         <w:pStyle w:val="Body"/>
       </w:pPr>
-      <w:r>
-        <w:t xml:space="preserve">i) CSS Keyword:  </w:t>
-      </w:r>
-      <w:r>
-        <w:rPr>
-          <w:rFonts w:ascii="Andale Mono" w:hAnsi="Andale Mono"/>
-        </w:rPr>
-        <w:t>ctx.fillStyle = "white";</w:t>
+      <w:proofErr w:type="spellStart"/>
+      <w:r>
+        <w:t>i</w:t>
+      </w:r>
+      <w:proofErr w:type="spellEnd"/>
+      <w:r>
+        <w:t xml:space="preserve">) CSS Keyword:  </w:t>
+      </w:r>
+      <w:proofErr w:type="spellStart"/>
+      <w:proofErr w:type="gramStart"/>
+      <w:r>
+        <w:rPr>
+          <w:rFonts w:ascii="Andale Mono" w:hAnsi="Andale Mono"/>
+        </w:rPr>
+        <w:t>ctx.fillStyle</w:t>
+      </w:r>
+      <w:proofErr w:type="spellEnd"/>
+      <w:proofErr w:type="gramEnd"/>
+      <w:r>
+        <w:rPr>
+          <w:rFonts w:ascii="Andale Mono" w:hAnsi="Andale Mono"/>
+        </w:rPr>
+        <w:t xml:space="preserve"> = "white";</w:t>
       </w:r>
     </w:p>
     <w:p>
@@ -3356,6 +4473,27 @@
       <w:r>
         <w:t>ii) Longhand hexadecimal:</w:t>
       </w:r>
+      <w:r>
+        <w:t xml:space="preserve"> </w:t>
+      </w:r>
+      <w:proofErr w:type="spellStart"/>
+      <w:proofErr w:type="gramStart"/>
+      <w:r>
+        <w:t>ctx.fillStyle</w:t>
+      </w:r>
+      <w:proofErr w:type="spellEnd"/>
+      <w:proofErr w:type="gramEnd"/>
+      <w:r>
+        <w:t xml:space="preserve"> = “#</w:t>
+      </w:r>
+      <w:proofErr w:type="spellStart"/>
+      <w:r>
+        <w:t>ffffff</w:t>
+      </w:r>
+      <w:proofErr w:type="spellEnd"/>
+      <w:r>
+        <w:t>”;</w:t>
+      </w:r>
     </w:p>
     <w:p>
       <w:pPr>
@@ -3374,6 +4512,27 @@
       <w:r>
         <w:t>iii) Shorthand hexadecimal:</w:t>
       </w:r>
+      <w:r>
+        <w:t xml:space="preserve"> </w:t>
+      </w:r>
+      <w:proofErr w:type="spellStart"/>
+      <w:proofErr w:type="gramStart"/>
+      <w:r>
+        <w:t>ctx.fillStyle</w:t>
+      </w:r>
+      <w:proofErr w:type="spellEnd"/>
+      <w:proofErr w:type="gramEnd"/>
+      <w:r>
+        <w:t xml:space="preserve"> = “#</w:t>
+      </w:r>
+      <w:proofErr w:type="spellStart"/>
+      <w:r>
+        <w:t>fff</w:t>
+      </w:r>
+      <w:proofErr w:type="spellEnd"/>
+      <w:r>
+        <w:t>”;</w:t>
+      </w:r>
     </w:p>
     <w:p>
       <w:pPr>
@@ -3392,6 +4551,27 @@
       <w:r>
         <w:t>iv) RGB percentage:</w:t>
       </w:r>
+      <w:r>
+        <w:t xml:space="preserve"> </w:t>
+      </w:r>
+      <w:proofErr w:type="spellStart"/>
+      <w:proofErr w:type="gramStart"/>
+      <w:r>
+        <w:t>ctx.fillStyle</w:t>
+      </w:r>
+      <w:proofErr w:type="spellEnd"/>
+      <w:proofErr w:type="gramEnd"/>
+      <w:r>
+        <w:t xml:space="preserve"> = “</w:t>
+      </w:r>
+      <w:proofErr w:type="spellStart"/>
+      <w:r>
+        <w:t>rgb</w:t>
+      </w:r>
+      <w:proofErr w:type="spellEnd"/>
+      <w:r>
+        <w:t>(100%, 100%, 100%)”;</w:t>
+      </w:r>
     </w:p>
     <w:p>
       <w:pPr>
@@ -3410,23 +4590,85 @@
       <w:r>
         <w:t>v) RGB value:</w:t>
       </w:r>
-    </w:p>
-    <w:p>
-      <w:pPr>
-        <w:pStyle w:val="Body"/>
-      </w:pPr>
-    </w:p>
-    <w:p>
-      <w:pPr>
-        <w:pStyle w:val="Body"/>
-      </w:pPr>
-    </w:p>
-    <w:p>
-      <w:pPr>
-        <w:pStyle w:val="Body"/>
-      </w:pPr>
-      <w:r>
-        <w:t>vi) RGBa value:</w:t>
+      <w:r>
+        <w:t xml:space="preserve"> </w:t>
+      </w:r>
+      <w:proofErr w:type="spellStart"/>
+      <w:proofErr w:type="gramStart"/>
+      <w:r>
+        <w:t>ctx.fillStyle</w:t>
+      </w:r>
+      <w:proofErr w:type="spellEnd"/>
+      <w:proofErr w:type="gramEnd"/>
+      <w:r>
+        <w:t xml:space="preserve"> = “</w:t>
+      </w:r>
+      <w:proofErr w:type="spellStart"/>
+      <w:r>
+        <w:t>rgb</w:t>
+      </w:r>
+      <w:proofErr w:type="spellEnd"/>
+      <w:r>
+        <w:t>(</w:t>
+      </w:r>
+      <w:r>
+        <w:t>255, 255, 255</w:t>
+      </w:r>
+      <w:r>
+        <w:t>)”;</w:t>
+      </w:r>
+    </w:p>
+    <w:p>
+      <w:pPr>
+        <w:pStyle w:val="Body"/>
+      </w:pPr>
+    </w:p>
+    <w:p>
+      <w:pPr>
+        <w:pStyle w:val="Body"/>
+      </w:pPr>
+    </w:p>
+    <w:p>
+      <w:pPr>
+        <w:pStyle w:val="Body"/>
+      </w:pPr>
+      <w:r>
+        <w:t xml:space="preserve">vi) </w:t>
+      </w:r>
+      <w:proofErr w:type="spellStart"/>
+      <w:r>
+        <w:t>RGBa</w:t>
+      </w:r>
+      <w:proofErr w:type="spellEnd"/>
+      <w:r>
+        <w:t xml:space="preserve"> value:</w:t>
+      </w:r>
+      <w:r>
+        <w:t xml:space="preserve"> </w:t>
+      </w:r>
+      <w:proofErr w:type="spellStart"/>
+      <w:proofErr w:type="gramStart"/>
+      <w:r>
+        <w:t>ctx.fillStyle</w:t>
+      </w:r>
+      <w:proofErr w:type="spellEnd"/>
+      <w:proofErr w:type="gramEnd"/>
+      <w:r>
+        <w:t xml:space="preserve"> = “</w:t>
+      </w:r>
+      <w:proofErr w:type="spellStart"/>
+      <w:r>
+        <w:t>rgba</w:t>
+      </w:r>
+      <w:proofErr w:type="spellEnd"/>
+      <w:r>
+        <w:t>(</w:t>
+      </w:r>
+      <w:r>
+        <w:t>255, 255, 255</w:t>
+      </w:r>
+      <w:r>
+        <w:t>, 1)”;</w:t>
       </w:r>
     </w:p>
     <w:p>
@@ -3452,27 +4694,58 @@
           <w:i/>
           <w:iCs/>
         </w:rPr>
-        <w:t xml:space="preserve">Note that a gradient or pattern can also be used for </w:t>
-      </w:r>
-      <w:r>
-        <w:rPr>
-          <w:rFonts w:ascii="Andale Mono" w:hAnsi="Andale Mono"/>
-        </w:rPr>
-        <w:t xml:space="preserve">.fillStyle </w:t>
-      </w:r>
+        <w:t xml:space="preserve">Note that a gradient or pattern can also be used </w:t>
+      </w:r>
+      <w:proofErr w:type="gramStart"/>
       <w:r>
         <w:rPr>
           <w:i/>
           <w:iCs/>
         </w:rPr>
+        <w:t xml:space="preserve">for </w:t>
+      </w:r>
+      <w:r>
+        <w:rPr>
+          <w:rFonts w:ascii="Andale Mono" w:hAnsi="Andale Mono"/>
+        </w:rPr>
+        <w:t>.</w:t>
+      </w:r>
+      <w:proofErr w:type="spellStart"/>
+      <w:r>
+        <w:rPr>
+          <w:rFonts w:ascii="Andale Mono" w:hAnsi="Andale Mono"/>
+        </w:rPr>
+        <w:t>fillStyle</w:t>
+      </w:r>
+      <w:proofErr w:type="spellEnd"/>
+      <w:proofErr w:type="gramEnd"/>
+      <w:r>
+        <w:rPr>
+          <w:rFonts w:ascii="Andale Mono" w:hAnsi="Andale Mono"/>
+        </w:rPr>
+        <w:t xml:space="preserve"> </w:t>
+      </w:r>
+      <w:r>
+        <w:rPr>
+          <w:i/>
+          <w:iCs/>
+        </w:rPr>
         <w:t xml:space="preserve">and </w:t>
       </w:r>
       <w:r>
         <w:rPr>
           <w:rFonts w:ascii="Andale Mono" w:hAnsi="Andale Mono"/>
         </w:rPr>
-        <w:t>.strokeStyle</w:t>
-      </w:r>
+        <w:t>.</w:t>
+      </w:r>
+      <w:proofErr w:type="spellStart"/>
+      <w:r>
+        <w:rPr>
+          <w:rFonts w:ascii="Andale Mono" w:hAnsi="Andale Mono"/>
+        </w:rPr>
+        <w:t>strokeStyle</w:t>
+      </w:r>
+      <w:proofErr w:type="spellEnd"/>
       <w:r>
         <w:rPr>
           <w:i/>
@@ -3550,26 +4823,35 @@
       <w:pPr>
         <w:pStyle w:val="Body"/>
       </w:pPr>
-    </w:p>
-    <w:p>
-      <w:pPr>
-        <w:pStyle w:val="Body"/>
-      </w:pPr>
-    </w:p>
-    <w:p>
-      <w:pPr>
-        <w:pStyle w:val="Body"/>
-      </w:pPr>
-    </w:p>
-    <w:p>
-      <w:pPr>
-        <w:pStyle w:val="Body"/>
-      </w:pPr>
-    </w:p>
-    <w:p>
-      <w:pPr>
-        <w:pStyle w:val="Body"/>
-      </w:pPr>
+      <w:proofErr w:type="spellStart"/>
+      <w:proofErr w:type="gramStart"/>
+      <w:r>
+        <w:t>clearRect</w:t>
+      </w:r>
+      <w:proofErr w:type="spellEnd"/>
+      <w:r>
+        <w:t>(</w:t>
+      </w:r>
+      <w:proofErr w:type="gramEnd"/>
+      <w:r>
+        <w:t xml:space="preserve">), </w:t>
+      </w:r>
+      <w:proofErr w:type="spellStart"/>
+      <w:r>
+        <w:t>strokeRect</w:t>
+      </w:r>
+      <w:proofErr w:type="spellEnd"/>
+      <w:r>
+        <w:t xml:space="preserve">(), and </w:t>
+      </w:r>
+      <w:proofErr w:type="spellStart"/>
+      <w:r>
+        <w:t>fillRect</w:t>
+      </w:r>
+      <w:proofErr w:type="spellEnd"/>
+      <w:r>
+        <w:t>()</w:t>
+      </w:r>
     </w:p>
     <w:p>
       <w:pPr>
@@ -3596,11 +4878,27 @@
         </w:rPr>
         <w:t xml:space="preserve">There’s also a 4th one, </w:t>
       </w:r>
-      <w:r>
-        <w:rPr>
-          <w:rFonts w:ascii="Andale Mono" w:hAnsi="Andale Mono"/>
-        </w:rPr>
-        <w:t>rect()</w:t>
+      <w:proofErr w:type="spellStart"/>
+      <w:proofErr w:type="gramStart"/>
+      <w:r>
+        <w:rPr>
+          <w:rFonts w:ascii="Andale Mono" w:hAnsi="Andale Mono"/>
+        </w:rPr>
+        <w:t>rect</w:t>
+      </w:r>
+      <w:proofErr w:type="spellEnd"/>
+      <w:r>
+        <w:rPr>
+          <w:rFonts w:ascii="Andale Mono" w:hAnsi="Andale Mono"/>
+        </w:rPr>
+        <w:t>(</w:t>
+      </w:r>
+      <w:proofErr w:type="gramEnd"/>
+      <w:r>
+        <w:rPr>
+          <w:rFonts w:ascii="Andale Mono" w:hAnsi="Andale Mono"/>
+        </w:rPr>
+        <w:t>)</w:t>
       </w:r>
       <w:r>
         <w:rPr>
@@ -3613,9 +4911,17 @@
     <w:p>
       <w:pPr>
         <w:pStyle w:val="Body"/>
-      </w:pPr>
-      <w:r>
-        <w:lastRenderedPageBreak/>
+        <w:rPr>
+          <w:i/>
+          <w:iCs/>
+        </w:rPr>
+      </w:pPr>
+    </w:p>
+    <w:p>
+      <w:pPr>
+        <w:pStyle w:val="Body"/>
+      </w:pPr>
+      <w:r>
         <w:t xml:space="preserve">3) Read over </w:t>
       </w:r>
       <w:r>
@@ -3623,15 +4929,44 @@
           <w:b/>
           <w:bCs/>
         </w:rPr>
-        <w:t>Paths and Subpaths</w:t>
-      </w:r>
-    </w:p>
-    <w:p>
-      <w:pPr>
-        <w:pStyle w:val="Body"/>
-      </w:pPr>
-      <w:r>
-        <w:t>A. You draw shapes other than rectangles by _____________</w:t>
+        <w:t xml:space="preserve">Paths and </w:t>
+      </w:r>
+      <w:proofErr w:type="spellStart"/>
+      <w:r>
+        <w:rPr>
+          <w:b/>
+          <w:bCs/>
+        </w:rPr>
+        <w:t>Subpaths</w:t>
+      </w:r>
+      <w:proofErr w:type="spellEnd"/>
+    </w:p>
+    <w:p>
+      <w:pPr>
+        <w:pStyle w:val="Body"/>
+      </w:pPr>
+      <w:r>
+        <w:t xml:space="preserve">A. You draw shapes other than rectangles by </w:t>
+      </w:r>
+      <w:r>
+        <w:rPr>
+          <w:u w:val="single"/>
+        </w:rPr>
+        <w:t xml:space="preserve">creating a path, adding elements to it, then calling </w:t>
+      </w:r>
+      <w:proofErr w:type="gramStart"/>
+      <w:r>
+        <w:rPr>
+          <w:u w:val="single"/>
+        </w:rPr>
+        <w:t>fill(</w:t>
+      </w:r>
+      <w:proofErr w:type="gramEnd"/>
+      <w:r>
+        <w:rPr>
+          <w:u w:val="single"/>
+        </w:rPr>
+        <w:t>) or stroke().</w:t>
       </w:r>
     </w:p>
     <w:p>
@@ -3656,11 +4991,19 @@
       <w:r>
         <w:t xml:space="preserve">B. Calling </w:t>
       </w:r>
-      <w:r>
-        <w:rPr>
-          <w:rFonts w:ascii="Andale Mono" w:hAnsi="Andale Mono"/>
-        </w:rPr>
-        <w:t xml:space="preserve">stroke() </w:t>
+      <w:proofErr w:type="gramStart"/>
+      <w:r>
+        <w:rPr>
+          <w:rFonts w:ascii="Andale Mono" w:hAnsi="Andale Mono"/>
+        </w:rPr>
+        <w:t>stroke(</w:t>
+      </w:r>
+      <w:proofErr w:type="gramEnd"/>
+      <w:r>
+        <w:rPr>
+          <w:rFonts w:ascii="Andale Mono" w:hAnsi="Andale Mono"/>
+        </w:rPr>
+        <w:t xml:space="preserve">) </w:t>
       </w:r>
       <w:r>
         <w:t xml:space="preserve">or </w:t>
@@ -3672,18 +5015,28 @@
         <w:t>fill()</w:t>
       </w:r>
       <w:r>
-        <w:t xml:space="preserve"> _________________</w:t>
-      </w:r>
-    </w:p>
-    <w:p>
-      <w:pPr>
-        <w:pStyle w:val="Body"/>
-      </w:pPr>
-    </w:p>
-    <w:p>
-      <w:pPr>
-        <w:pStyle w:val="Body"/>
-      </w:pPr>
+        <w:t xml:space="preserve"> </w:t>
+      </w:r>
+      <w:r>
+        <w:rPr>
+          <w:u w:val="single"/>
+        </w:rPr>
+        <w:t xml:space="preserve">renders the current path, including all </w:t>
+      </w:r>
+      <w:proofErr w:type="spellStart"/>
+      <w:r>
+        <w:rPr>
+          <w:u w:val="single"/>
+        </w:rPr>
+        <w:t>subpaths</w:t>
+      </w:r>
+      <w:proofErr w:type="spellEnd"/>
+      <w:r>
+        <w:rPr>
+          <w:u w:val="single"/>
+        </w:rPr>
+        <w:t>.</w:t>
+      </w:r>
     </w:p>
     <w:p>
       <w:pPr>
@@ -3697,25 +5050,45 @@
       <w:r>
         <w:t xml:space="preserve">C. A path ends when you call </w:t>
       </w:r>
-      <w:r>
-        <w:rPr>
-          <w:rFonts w:ascii="Andale Mono" w:hAnsi="Andale Mono"/>
-        </w:rPr>
-        <w:t>closePath()</w:t>
-      </w:r>
-      <w:r>
-        <w:t xml:space="preserve"> or ______________________</w:t>
-      </w:r>
-    </w:p>
-    <w:p>
-      <w:pPr>
-        <w:pStyle w:val="Body"/>
-      </w:pPr>
-    </w:p>
-    <w:p>
-      <w:pPr>
-        <w:pStyle w:val="Body"/>
-      </w:pPr>
+      <w:proofErr w:type="spellStart"/>
+      <w:proofErr w:type="gramStart"/>
+      <w:r>
+        <w:rPr>
+          <w:rFonts w:ascii="Andale Mono" w:hAnsi="Andale Mono"/>
+        </w:rPr>
+        <w:t>closePath</w:t>
+      </w:r>
+      <w:proofErr w:type="spellEnd"/>
+      <w:r>
+        <w:rPr>
+          <w:rFonts w:ascii="Andale Mono" w:hAnsi="Andale Mono"/>
+        </w:rPr>
+        <w:t>(</w:t>
+      </w:r>
+      <w:proofErr w:type="gramEnd"/>
+      <w:r>
+        <w:rPr>
+          <w:rFonts w:ascii="Andale Mono" w:hAnsi="Andale Mono"/>
+        </w:rPr>
+        <w:t>)</w:t>
+      </w:r>
+      <w:r>
+        <w:t xml:space="preserve"> or </w:t>
+      </w:r>
+      <w:proofErr w:type="spellStart"/>
+      <w:r>
+        <w:rPr>
+          <w:u w:val="single"/>
+        </w:rPr>
+        <w:t>moveTo</w:t>
+      </w:r>
+      <w:proofErr w:type="spellEnd"/>
+      <w:r>
+        <w:rPr>
+          <w:u w:val="single"/>
+        </w:rPr>
+        <w:t>(x, y)</w:t>
+      </w:r>
     </w:p>
     <w:p>
       <w:pPr>
@@ -3739,7 +5112,7 @@
           <w:noProof/>
         </w:rPr>
         <w:drawing>
-          <wp:anchor distT="152400" distB="152400" distL="152400" distR="152400" simplePos="0" relativeHeight="251665408" behindDoc="0" locked="0" layoutInCell="1" allowOverlap="1">
+          <wp:anchor distT="152400" distB="152400" distL="152400" distR="152400" simplePos="0" relativeHeight="251665408" behindDoc="0" locked="0" layoutInCell="1" allowOverlap="1" wp14:anchorId="76342150" wp14:editId="48EEE73C">
             <wp:simplePos x="0" y="0"/>
             <wp:positionH relativeFrom="margin">
               <wp:posOffset>-25400</wp:posOffset>
@@ -3770,9 +5143,7 @@
                     </pic:cNvPicPr>
                   </pic:nvPicPr>
                   <pic:blipFill>
-                    <a:blip r:embed="rId15">
-                      <a:extLst/>
-                    </a:blip>
+                    <a:blip r:embed="rId15"/>
                     <a:stretch>
                       <a:fillRect/>
                     </a:stretch>
@@ -3823,7 +5194,7 @@
           <w:noProof/>
         </w:rPr>
         <w:drawing>
-          <wp:anchor distT="152400" distB="152400" distL="152400" distR="152400" simplePos="0" relativeHeight="251664384" behindDoc="0" locked="0" layoutInCell="1" allowOverlap="1">
+          <wp:anchor distT="152400" distB="152400" distL="152400" distR="152400" simplePos="0" relativeHeight="251664384" behindDoc="0" locked="0" layoutInCell="1" allowOverlap="1" wp14:anchorId="1029B54D" wp14:editId="2B1D0FE9">
             <wp:simplePos x="0" y="0"/>
             <wp:positionH relativeFrom="margin">
               <wp:posOffset>3171825</wp:posOffset>
@@ -3854,9 +5225,7 @@
                     </pic:cNvPicPr>
                   </pic:nvPicPr>
                   <pic:blipFill>
-                    <a:blip r:embed="rId16">
-                      <a:extLst/>
-                    </a:blip>
+                    <a:blip r:embed="rId16"/>
                     <a:stretch>
                       <a:fillRect/>
                     </a:stretch>
@@ -3894,13 +5263,24 @@
         </w:drawing>
       </w:r>
       <w:r>
-        <w:t xml:space="preserve">This code drew a parallelogram with side lengths of 200 and 100 units. Note that the stroke goes outside the boundaries of the path. Also note that if you change the order of the </w:t>
-      </w:r>
-      <w:r>
-        <w:rPr>
-          <w:rFonts w:ascii="Andale Mono" w:hAnsi="Andale Mono"/>
-        </w:rPr>
-        <w:t>.fill()</w:t>
+        <w:t xml:space="preserve">This code drew a parallelogram with side lengths of 200 and 100 units. Note that the stroke goes outside the boundaries of the path. Also note that if you change the order of </w:t>
+      </w:r>
+      <w:proofErr w:type="gramStart"/>
+      <w:r>
+        <w:t xml:space="preserve">the </w:t>
+      </w:r>
+      <w:r>
+        <w:rPr>
+          <w:rFonts w:ascii="Andale Mono" w:hAnsi="Andale Mono"/>
+        </w:rPr>
+        <w:t>.fill</w:t>
+      </w:r>
+      <w:proofErr w:type="gramEnd"/>
+      <w:r>
+        <w:rPr>
+          <w:rFonts w:ascii="Andale Mono" w:hAnsi="Andale Mono"/>
+        </w:rPr>
+        <w:t>()</w:t>
       </w:r>
       <w:r>
         <w:t xml:space="preserve"> and </w:t>
@@ -3976,7 +5356,38 @@
           <w:szCs w:val="26"/>
           <w:lang w:val="en-US"/>
         </w:rPr>
-        <w:t>arc(x,y,radius,startAngle,endAngle)</w:t>
+        <w:t>arc(</w:t>
+      </w:r>
+      <w:proofErr w:type="spellStart"/>
+      <w:proofErr w:type="gramStart"/>
+      <w:r>
+        <w:rPr>
+          <w:rFonts w:ascii="Courier" w:hAnsi="Courier"/>
+          <w:sz w:val="26"/>
+          <w:szCs w:val="26"/>
+          <w:lang w:val="en-US"/>
+        </w:rPr>
+        <w:t>x,y</w:t>
+      </w:r>
+      <w:proofErr w:type="gramEnd"/>
+      <w:r>
+        <w:rPr>
+          <w:rFonts w:ascii="Courier" w:hAnsi="Courier"/>
+          <w:sz w:val="26"/>
+          <w:szCs w:val="26"/>
+          <w:lang w:val="en-US"/>
+        </w:rPr>
+        <w:t>,radius,startAngle,endAngle</w:t>
+      </w:r>
+      <w:proofErr w:type="spellEnd"/>
+      <w:r>
+        <w:rPr>
+          <w:rFonts w:ascii="Courier" w:hAnsi="Courier"/>
+          <w:sz w:val="26"/>
+          <w:szCs w:val="26"/>
+          <w:lang w:val="en-US"/>
+        </w:rPr>
+        <w:t>)</w:t>
       </w:r>
     </w:p>
     <w:p>
@@ -4028,12 +5439,18 @@
     <w:p>
       <w:pPr>
         <w:pStyle w:val="Body"/>
-      </w:pPr>
-    </w:p>
-    <w:p>
-      <w:pPr>
-        <w:pStyle w:val="Body"/>
-      </w:pPr>
+        <w:ind w:firstLine="468"/>
+      </w:pPr>
+      <w:r>
+        <w:t>Center point of the circle the arc is a section of.</w:t>
+      </w:r>
+    </w:p>
+    <w:p>
+      <w:pPr>
+        <w:pStyle w:val="Body"/>
+      </w:pPr>
+      <w:bookmarkStart w:id="0" w:name="_GoBack"/>
+      <w:bookmarkEnd w:id="0"/>
     </w:p>
     <w:p>
       <w:pPr>
@@ -4072,6 +5489,10 @@
       <w:pPr>
         <w:pStyle w:val="Body"/>
       </w:pPr>
+      <w:r>
+        <w:tab/>
+        <w:t>Angle values are in radians.</w:t>
+      </w:r>
     </w:p>
     <w:p>
       <w:pPr>
@@ -4095,6 +5516,7 @@
       <w:r>
         <w:t xml:space="preserve"> or </w:t>
       </w:r>
+      <w:proofErr w:type="gramStart"/>
       <w:r>
         <w:rPr>
           <w:i/>
@@ -4102,6 +5524,7 @@
         </w:rPr>
         <w:t>counter-clockwise</w:t>
       </w:r>
+      <w:proofErr w:type="gramEnd"/>
       <w:r>
         <w:t>?</w:t>
       </w:r>
@@ -4115,11 +5538,10 @@
       <w:pPr>
         <w:pStyle w:val="Body"/>
       </w:pPr>
-    </w:p>
-    <w:p>
-      <w:pPr>
-        <w:pStyle w:val="Body"/>
-      </w:pPr>
+      <w:r>
+        <w:tab/>
+        <w:t>Clockwise, by default.</w:t>
+      </w:r>
     </w:p>
     <w:p>
       <w:pPr>
@@ -4157,7 +5579,18 @@
     <w:p>
       <w:pPr>
         <w:pStyle w:val="Body"/>
-      </w:pPr>
+        <w:ind w:left="720"/>
+      </w:pPr>
+      <w:proofErr w:type="spellStart"/>
+      <w:proofErr w:type="gramStart"/>
+      <w:r>
+        <w:t>ctx.fillStyle</w:t>
+      </w:r>
+      <w:proofErr w:type="spellEnd"/>
+      <w:proofErr w:type="gramEnd"/>
+      <w:r>
+        <w:t xml:space="preserve"> = “green”;</w:t>
+      </w:r>
     </w:p>
     <w:p>
       <w:pPr>
@@ -4181,6 +5614,16 @@
       <w:r>
         <w:br/>
       </w:r>
+      <w:proofErr w:type="spellStart"/>
+      <w:proofErr w:type="gramStart"/>
+      <w:r>
+        <w:t>ctx.strokeStyle</w:t>
+      </w:r>
+      <w:proofErr w:type="spellEnd"/>
+      <w:proofErr w:type="gramEnd"/>
+      <w:r>
+        <w:t xml:space="preserve"> = “magenta”;</w:t>
+      </w:r>
     </w:p>
     <w:p>
       <w:pPr>
@@ -4204,6 +5647,14 @@
       <w:r>
         <w:br/>
       </w:r>
+      <w:proofErr w:type="spellStart"/>
+      <w:r>
+        <w:t>ctx.lineWidth</w:t>
+      </w:r>
+      <w:proofErr w:type="spellEnd"/>
+      <w:r>
+        <w:t xml:space="preserve"> = 20;</w:t>
+      </w:r>
       <w:r>
         <w:br/>
       </w:r>
@@ -4219,6 +5670,7 @@
       <w:r>
         <w:t xml:space="preserve">that sets the current font to </w:t>
       </w:r>
+      <w:proofErr w:type="spellStart"/>
       <w:r>
         <w:rPr>
           <w:rFonts w:ascii="Andale Mono" w:hAnsi="Andale Mono"/>
@@ -4226,28 +5678,34 @@
         </w:rPr>
         <w:t>courie</w:t>
       </w:r>
+      <w:proofErr w:type="spellEnd"/>
       <w:r>
         <w:rPr>
           <w:rFonts w:ascii="Andale Mono" w:hAnsi="Andale Mono"/>
         </w:rPr>
         <w:t>r</w:t>
       </w:r>
-      <w:r>
-        <w:rPr>
-          <w:rFonts w:ascii="Arial Unicode MS" w:hAnsi="Arial Unicode MS"/>
-        </w:rPr>
+    </w:p>
+    <w:p>
+      <w:pPr>
+        <w:pStyle w:val="Body"/>
+        <w:ind w:left="720"/>
+      </w:pPr>
+      <w:r>
         <w:br/>
       </w:r>
-      <w:r>
-        <w:rPr>
-          <w:rFonts w:ascii="Arial Unicode MS" w:hAnsi="Arial Unicode MS"/>
-        </w:rPr>
-        <w:br/>
-      </w:r>
-      <w:r>
-        <w:rPr>
-          <w:rFonts w:ascii="Arial Unicode MS" w:hAnsi="Arial Unicode MS"/>
-        </w:rPr>
+      <w:proofErr w:type="spellStart"/>
+      <w:r>
+        <w:t>ctx.</w:t>
+      </w:r>
+      <w:r>
+        <w:t>font</w:t>
+      </w:r>
+      <w:proofErr w:type="spellEnd"/>
+      <w:r>
+        <w:t xml:space="preserve"> = “12pt Courier”;</w:t>
+      </w:r>
+      <w:r>
         <w:br/>
       </w:r>
     </w:p>
@@ -4275,17 +5733,24 @@
     <w:p>
       <w:pPr>
         <w:pStyle w:val="Body"/>
-      </w:pPr>
-    </w:p>
-    <w:p>
-      <w:pPr>
-        <w:pStyle w:val="Body"/>
-      </w:pPr>
-    </w:p>
-    <w:p>
-      <w:pPr>
-        <w:pStyle w:val="Body"/>
-      </w:pPr>
+        <w:ind w:left="468"/>
+      </w:pPr>
+    </w:p>
+    <w:p>
+      <w:pPr>
+        <w:pStyle w:val="Body"/>
+        <w:ind w:left="720"/>
+      </w:pPr>
+      <w:proofErr w:type="spellStart"/>
+      <w:proofErr w:type="gramStart"/>
+      <w:r>
+        <w:t>ctx.clearRect</w:t>
+      </w:r>
+      <w:proofErr w:type="spellEnd"/>
+      <w:proofErr w:type="gramEnd"/>
+      <w:r>
+        <w:t>(0, 0, 640, 480);</w:t>
+      </w:r>
     </w:p>
     <w:p>
       <w:pPr>
@@ -4298,6 +5763,27 @@
       </w:pPr>
       <w:r>
         <w:t xml:space="preserve">      F. Lastly, where is 0,0 located in the canvas coordinate system?</w:t>
+      </w:r>
+    </w:p>
+    <w:p>
+      <w:pPr>
+        <w:pStyle w:val="Body"/>
+      </w:pPr>
+    </w:p>
+    <w:p>
+      <w:pPr>
+        <w:pStyle w:val="Body"/>
+      </w:pPr>
+      <w:r>
+        <w:tab/>
+      </w:r>
+      <w:proofErr w:type="gramStart"/>
+      <w:r>
+        <w:t>Top-left</w:t>
+      </w:r>
+      <w:proofErr w:type="gramEnd"/>
+      <w:r>
+        <w:t>.</w:t>
       </w:r>
     </w:p>
     <w:p>
@@ -4502,7 +5988,7 @@
           <w:noProof/>
         </w:rPr>
         <w:drawing>
-          <wp:anchor distT="152400" distB="152400" distL="152400" distR="152400" simplePos="0" relativeHeight="251659264" behindDoc="0" locked="0" layoutInCell="1" allowOverlap="1">
+          <wp:anchor distT="152400" distB="152400" distL="152400" distR="152400" simplePos="0" relativeHeight="251659264" behindDoc="0" locked="0" layoutInCell="1" allowOverlap="1" wp14:anchorId="14F81552" wp14:editId="0C569CB2">
             <wp:simplePos x="0" y="0"/>
             <wp:positionH relativeFrom="page">
               <wp:posOffset>914400</wp:posOffset>
@@ -4533,9 +6019,7 @@
                     </pic:cNvPicPr>
                   </pic:nvPicPr>
                   <pic:blipFill>
-                    <a:blip r:embed="rId17">
-                      <a:extLst/>
-                    </a:blip>
+                    <a:blip r:embed="rId17"/>
                     <a:stretch>
                       <a:fillRect/>
                     </a:stretch>
@@ -4566,8 +6050,18 @@
           <w:szCs w:val="22"/>
           <w:lang w:val="en-US"/>
         </w:rPr>
-        <w:t>w - it doesn</w:t>
-      </w:r>
+        <w:t xml:space="preserve">w - it </w:t>
+      </w:r>
+      <w:proofErr w:type="spellStart"/>
+      <w:r>
+        <w:rPr>
+          <w:sz w:val="22"/>
+          <w:szCs w:val="22"/>
+          <w:lang w:val="en-US"/>
+        </w:rPr>
+        <w:t>doesn</w:t>
+      </w:r>
+      <w:proofErr w:type="spellEnd"/>
       <w:r>
         <w:rPr>
           <w:sz w:val="22"/>
@@ -4610,7 +6104,25 @@
           <w:szCs w:val="22"/>
           <w:lang w:val="en-US"/>
         </w:rPr>
-        <w:t>Be sure things are drawn in the right order (ex. The horizon line should be behind everything else). Canvas uses the “painters model” where new drawing is drawn on top of and obscures (or partially obscures) old drawing.</w:t>
+        <w:t>Be sure things are drawn in the right order (ex. The horizon line should be behind everything else). Canvas uses the “</w:t>
+      </w:r>
+      <w:proofErr w:type="gramStart"/>
+      <w:r>
+        <w:rPr>
+          <w:sz w:val="22"/>
+          <w:szCs w:val="22"/>
+          <w:lang w:val="en-US"/>
+        </w:rPr>
+        <w:t>painters</w:t>
+      </w:r>
+      <w:proofErr w:type="gramEnd"/>
+      <w:r>
+        <w:rPr>
+          <w:sz w:val="22"/>
+          <w:szCs w:val="22"/>
+          <w:lang w:val="en-US"/>
+        </w:rPr>
+        <w:t xml:space="preserve"> model” where new drawing is drawn on top of and obscures (or partially obscures) old drawing.</w:t>
       </w:r>
     </w:p>
     <w:p>
@@ -4686,7 +6198,7 @@
         </w:rPr>
         <w:lastRenderedPageBreak/>
         <w:drawing>
-          <wp:anchor distT="152400" distB="152400" distL="152400" distR="152400" simplePos="0" relativeHeight="251661312" behindDoc="0" locked="0" layoutInCell="1" allowOverlap="1">
+          <wp:anchor distT="152400" distB="152400" distL="152400" distR="152400" simplePos="0" relativeHeight="251661312" behindDoc="0" locked="0" layoutInCell="1" allowOverlap="1" wp14:anchorId="71C60B17" wp14:editId="55A4548F">
             <wp:simplePos x="0" y="0"/>
             <wp:positionH relativeFrom="page">
               <wp:posOffset>1076325</wp:posOffset>
@@ -4717,9 +6229,7 @@
                     </pic:cNvPicPr>
                   </pic:nvPicPr>
                   <pic:blipFill>
-                    <a:blip r:embed="rId18">
-                      <a:extLst/>
-                    </a:blip>
+                    <a:blip r:embed="rId18"/>
                     <a:stretch>
                       <a:fillRect/>
                     </a:stretch>
@@ -4755,7 +6265,7 @@
           <w:noProof/>
         </w:rPr>
         <w:drawing>
-          <wp:anchor distT="152400" distB="152400" distL="152400" distR="152400" simplePos="0" relativeHeight="251660288" behindDoc="0" locked="0" layoutInCell="1" allowOverlap="1">
+          <wp:anchor distT="152400" distB="152400" distL="152400" distR="152400" simplePos="0" relativeHeight="251660288" behindDoc="0" locked="0" layoutInCell="1" allowOverlap="1" wp14:anchorId="1C4CDEAC" wp14:editId="4C073577">
             <wp:simplePos x="0" y="0"/>
             <wp:positionH relativeFrom="page">
               <wp:posOffset>1009650</wp:posOffset>
@@ -4786,9 +6296,7 @@
                     </pic:cNvPicPr>
                   </pic:nvPicPr>
                   <pic:blipFill>
-                    <a:blip r:embed="rId19">
-                      <a:extLst/>
-                    </a:blip>
+                    <a:blip r:embed="rId19"/>
                     <a:stretch>
                       <a:fillRect/>
                     </a:stretch>
@@ -4937,7 +6445,25 @@
           <w:sz w:val="22"/>
           <w:szCs w:val="22"/>
         </w:rPr>
-        <w:t>&lt;/canvas&gt;</w:t>
+        <w:t>&lt;/</w:t>
+      </w:r>
+      <w:proofErr w:type="spellStart"/>
+      <w:r>
+        <w:rPr>
+          <w:rFonts w:ascii="Andale Mono" w:hAnsi="Andale Mono"/>
+          <w:sz w:val="22"/>
+          <w:szCs w:val="22"/>
+        </w:rPr>
+        <w:t>canvas</w:t>
+      </w:r>
+      <w:proofErr w:type="spellEnd"/>
+      <w:r>
+        <w:rPr>
+          <w:rFonts w:ascii="Andale Mono" w:hAnsi="Andale Mono"/>
+          <w:sz w:val="22"/>
+          <w:szCs w:val="22"/>
+        </w:rPr>
+        <w:t>&gt;</w:t>
       </w:r>
     </w:p>
     <w:p>
@@ -5002,15 +6528,41 @@
           <w:sz w:val="22"/>
           <w:szCs w:val="22"/>
         </w:rPr>
-        <w:t xml:space="preserve">  Here’</w:t>
-      </w:r>
+        <w:t xml:space="preserve">  </w:t>
+      </w:r>
+      <w:proofErr w:type="spellStart"/>
+      <w:r>
+        <w:rPr>
+          <w:sz w:val="22"/>
+          <w:szCs w:val="22"/>
+        </w:rPr>
+        <w:t>Here</w:t>
+      </w:r>
+      <w:proofErr w:type="spellEnd"/>
+      <w:r>
+        <w:rPr>
+          <w:sz w:val="22"/>
+          <w:szCs w:val="22"/>
+        </w:rPr>
+        <w:t>’</w:t>
+      </w:r>
+      <w:proofErr w:type="spellStart"/>
       <w:r>
         <w:rPr>
           <w:sz w:val="22"/>
           <w:szCs w:val="22"/>
           <w:lang w:val="en-US"/>
         </w:rPr>
-        <w:t>s the code for the oval of the face:</w:t>
+        <w:t>s</w:t>
+      </w:r>
+      <w:proofErr w:type="spellEnd"/>
+      <w:r>
+        <w:rPr>
+          <w:sz w:val="22"/>
+          <w:szCs w:val="22"/>
+          <w:lang w:val="en-US"/>
+        </w:rPr>
+        <w:t xml:space="preserve"> the code for the oval of the face:</w:t>
       </w:r>
     </w:p>
     <w:p>
@@ -5040,6 +6592,7 @@
         </w:rPr>
         <w:t>var canvas = document.</w:t>
       </w:r>
+      <w:proofErr w:type="spellStart"/>
       <w:r>
         <w:rPr>
           <w:rFonts w:ascii="Andale Mono" w:hAnsi="Andale Mono"/>
@@ -5049,13 +6602,32 @@
         </w:rPr>
         <w:t>querySelector</w:t>
       </w:r>
-      <w:r>
-        <w:rPr>
-          <w:rFonts w:ascii="Andale Mono" w:hAnsi="Andale Mono"/>
-          <w:sz w:val="22"/>
-          <w:szCs w:val="22"/>
-        </w:rPr>
-        <w:t>('canvas');</w:t>
+      <w:proofErr w:type="spellEnd"/>
+      <w:r>
+        <w:rPr>
+          <w:rFonts w:ascii="Andale Mono" w:hAnsi="Andale Mono"/>
+          <w:sz w:val="22"/>
+          <w:szCs w:val="22"/>
+        </w:rPr>
+        <w:t>('</w:t>
+      </w:r>
+      <w:proofErr w:type="spellStart"/>
+      <w:r>
+        <w:rPr>
+          <w:rFonts w:ascii="Andale Mono" w:hAnsi="Andale Mono"/>
+          <w:sz w:val="22"/>
+          <w:szCs w:val="22"/>
+        </w:rPr>
+        <w:t>canvas</w:t>
+      </w:r>
+      <w:proofErr w:type="spellEnd"/>
+      <w:r>
+        <w:rPr>
+          <w:rFonts w:ascii="Andale Mono" w:hAnsi="Andale Mono"/>
+          <w:sz w:val="22"/>
+          <w:szCs w:val="22"/>
+        </w:rPr>
+        <w:t>');</w:t>
       </w:r>
     </w:p>
     <w:p>
@@ -5120,13 +6692,59 @@
           <w:szCs w:val="22"/>
         </w:rPr>
       </w:pPr>
-      <w:r>
-        <w:rPr>
-          <w:rFonts w:ascii="Andale Mono" w:hAnsi="Andale Mono"/>
-          <w:sz w:val="22"/>
-          <w:szCs w:val="22"/>
-        </w:rPr>
-        <w:t>var ctx = canvas.getContext('2d');</w:t>
+      <w:proofErr w:type="gramStart"/>
+      <w:r>
+        <w:rPr>
+          <w:rFonts w:ascii="Andale Mono" w:hAnsi="Andale Mono"/>
+          <w:sz w:val="22"/>
+          <w:szCs w:val="22"/>
+        </w:rPr>
+        <w:t>var</w:t>
+      </w:r>
+      <w:proofErr w:type="gramEnd"/>
+      <w:r>
+        <w:rPr>
+          <w:rFonts w:ascii="Andale Mono" w:hAnsi="Andale Mono"/>
+          <w:sz w:val="22"/>
+          <w:szCs w:val="22"/>
+        </w:rPr>
+        <w:t xml:space="preserve"> </w:t>
+      </w:r>
+      <w:proofErr w:type="spellStart"/>
+      <w:r>
+        <w:rPr>
+          <w:rFonts w:ascii="Andale Mono" w:hAnsi="Andale Mono"/>
+          <w:sz w:val="22"/>
+          <w:szCs w:val="22"/>
+        </w:rPr>
+        <w:t>ctx</w:t>
+      </w:r>
+      <w:proofErr w:type="spellEnd"/>
+      <w:r>
+        <w:rPr>
+          <w:rFonts w:ascii="Andale Mono" w:hAnsi="Andale Mono"/>
+          <w:sz w:val="22"/>
+          <w:szCs w:val="22"/>
+        </w:rPr>
+        <w:t xml:space="preserve"> = </w:t>
+      </w:r>
+      <w:proofErr w:type="spellStart"/>
+      <w:r>
+        <w:rPr>
+          <w:rFonts w:ascii="Andale Mono" w:hAnsi="Andale Mono"/>
+          <w:sz w:val="22"/>
+          <w:szCs w:val="22"/>
+        </w:rPr>
+        <w:t>canvas.getContext</w:t>
+      </w:r>
+      <w:proofErr w:type="spellEnd"/>
+      <w:r>
+        <w:rPr>
+          <w:rFonts w:ascii="Andale Mono" w:hAnsi="Andale Mono"/>
+          <w:sz w:val="22"/>
+          <w:szCs w:val="22"/>
+        </w:rPr>
+        <w:t>('2d');</w:t>
       </w:r>
     </w:p>
     <w:p>
@@ -5191,6 +6809,8 @@
           <w:szCs w:val="22"/>
         </w:rPr>
       </w:pPr>
+      <w:proofErr w:type="spellStart"/>
+      <w:proofErr w:type="gramStart"/>
       <w:r>
         <w:rPr>
           <w:rFonts w:ascii="Andale Mono" w:hAnsi="Andale Mono"/>
@@ -5198,7 +6818,18 @@
           <w:szCs w:val="22"/>
           <w:lang w:val="en-US"/>
         </w:rPr>
-        <w:t>ctx.fillStyle = "yellow";</w:t>
+        <w:t>ctx.fillStyle</w:t>
+      </w:r>
+      <w:proofErr w:type="spellEnd"/>
+      <w:proofErr w:type="gramEnd"/>
+      <w:r>
+        <w:rPr>
+          <w:rFonts w:ascii="Andale Mono" w:hAnsi="Andale Mono"/>
+          <w:sz w:val="22"/>
+          <w:szCs w:val="22"/>
+          <w:lang w:val="en-US"/>
+        </w:rPr>
+        <w:t xml:space="preserve"> = "yellow";</w:t>
       </w:r>
     </w:p>
     <w:p>
@@ -5210,6 +6841,8 @@
           <w:szCs w:val="22"/>
         </w:rPr>
       </w:pPr>
+      <w:proofErr w:type="spellStart"/>
+      <w:proofErr w:type="gramStart"/>
       <w:r>
         <w:rPr>
           <w:rFonts w:ascii="Andale Mono" w:hAnsi="Andale Mono"/>
@@ -5217,7 +6850,18 @@
           <w:szCs w:val="22"/>
           <w:lang w:val="en-US"/>
         </w:rPr>
-        <w:t xml:space="preserve">ctx.strokeStyle = </w:t>
+        <w:t>ctx.strokeStyle</w:t>
+      </w:r>
+      <w:proofErr w:type="spellEnd"/>
+      <w:proofErr w:type="gramEnd"/>
+      <w:r>
+        <w:rPr>
+          <w:rFonts w:ascii="Andale Mono" w:hAnsi="Andale Mono"/>
+          <w:sz w:val="22"/>
+          <w:szCs w:val="22"/>
+          <w:lang w:val="en-US"/>
+        </w:rPr>
+        <w:t xml:space="preserve"> = </w:t>
       </w:r>
       <w:r>
         <w:rPr>
@@ -5254,6 +6898,8 @@
           <w:szCs w:val="22"/>
         </w:rPr>
       </w:pPr>
+      <w:proofErr w:type="spellStart"/>
+      <w:proofErr w:type="gramStart"/>
       <w:r>
         <w:rPr>
           <w:rFonts w:ascii="Andale Mono" w:hAnsi="Andale Mono"/>
@@ -5261,7 +6907,18 @@
           <w:szCs w:val="22"/>
           <w:lang w:val="en-US"/>
         </w:rPr>
-        <w:t>ctx.lineWidth = 5;</w:t>
+        <w:t>ctx.lineWidth</w:t>
+      </w:r>
+      <w:proofErr w:type="spellEnd"/>
+      <w:proofErr w:type="gramEnd"/>
+      <w:r>
+        <w:rPr>
+          <w:rFonts w:ascii="Andale Mono" w:hAnsi="Andale Mono"/>
+          <w:sz w:val="22"/>
+          <w:szCs w:val="22"/>
+          <w:lang w:val="en-US"/>
+        </w:rPr>
+        <w:t xml:space="preserve"> = 5;</w:t>
       </w:r>
     </w:p>
     <w:p>
@@ -5289,8 +6946,18 @@
           <w:sz w:val="22"/>
           <w:szCs w:val="22"/>
         </w:rPr>
-        <w:t>// start drawing</w:t>
-      </w:r>
+        <w:t xml:space="preserve">// start </w:t>
+      </w:r>
+      <w:proofErr w:type="spellStart"/>
+      <w:r>
+        <w:rPr>
+          <w:rFonts w:ascii="Andale Mono" w:hAnsi="Andale Mono"/>
+          <w:sz w:val="22"/>
+          <w:szCs w:val="22"/>
+        </w:rPr>
+        <w:t>drawing</w:t>
+      </w:r>
+      <w:proofErr w:type="spellEnd"/>
     </w:p>
     <w:p>
       <w:pPr>
@@ -5301,13 +6968,25 @@
           <w:szCs w:val="22"/>
         </w:rPr>
       </w:pPr>
-      <w:r>
-        <w:rPr>
-          <w:rFonts w:ascii="Andale Mono" w:hAnsi="Andale Mono"/>
-          <w:sz w:val="22"/>
-          <w:szCs w:val="22"/>
-        </w:rPr>
-        <w:t>ctx.beginPath();</w:t>
+      <w:proofErr w:type="spellStart"/>
+      <w:proofErr w:type="gramStart"/>
+      <w:r>
+        <w:rPr>
+          <w:rFonts w:ascii="Andale Mono" w:hAnsi="Andale Mono"/>
+          <w:sz w:val="22"/>
+          <w:szCs w:val="22"/>
+        </w:rPr>
+        <w:t>ctx.beginPath</w:t>
+      </w:r>
+      <w:proofErr w:type="spellEnd"/>
+      <w:proofErr w:type="gramEnd"/>
+      <w:r>
+        <w:rPr>
+          <w:rFonts w:ascii="Andale Mono" w:hAnsi="Andale Mono"/>
+          <w:sz w:val="22"/>
+          <w:szCs w:val="22"/>
+        </w:rPr>
+        <w:t>();</w:t>
       </w:r>
     </w:p>
     <w:p>
@@ -5326,7 +7005,47 @@
           <w:szCs w:val="22"/>
           <w:lang w:val="en-US"/>
         </w:rPr>
-        <w:t>//  ctx.arc(x,y,radius,startAngle,endAngle, clockwise)</w:t>
+        <w:t>/</w:t>
+      </w:r>
+      <w:proofErr w:type="gramStart"/>
+      <w:r>
+        <w:rPr>
+          <w:rFonts w:ascii="Andale Mono" w:hAnsi="Andale Mono"/>
+          <w:sz w:val="22"/>
+          <w:szCs w:val="22"/>
+          <w:lang w:val="en-US"/>
+        </w:rPr>
+        <w:t>/  ctx.arc</w:t>
+      </w:r>
+      <w:proofErr w:type="gramEnd"/>
+      <w:r>
+        <w:rPr>
+          <w:rFonts w:ascii="Andale Mono" w:hAnsi="Andale Mono"/>
+          <w:sz w:val="22"/>
+          <w:szCs w:val="22"/>
+          <w:lang w:val="en-US"/>
+        </w:rPr>
+        <w:t>(</w:t>
+      </w:r>
+      <w:proofErr w:type="spellStart"/>
+      <w:r>
+        <w:rPr>
+          <w:rFonts w:ascii="Andale Mono" w:hAnsi="Andale Mono"/>
+          <w:sz w:val="22"/>
+          <w:szCs w:val="22"/>
+          <w:lang w:val="en-US"/>
+        </w:rPr>
+        <w:t>x,y,radius,startAngle,endAngle</w:t>
+      </w:r>
+      <w:proofErr w:type="spellEnd"/>
+      <w:r>
+        <w:rPr>
+          <w:rFonts w:ascii="Andale Mono" w:hAnsi="Andale Mono"/>
+          <w:sz w:val="22"/>
+          <w:szCs w:val="22"/>
+          <w:lang w:val="en-US"/>
+        </w:rPr>
+        <w:t>, clockwise)</w:t>
       </w:r>
     </w:p>
     <w:p>
@@ -5357,6 +7076,8 @@
           <w:szCs w:val="22"/>
         </w:rPr>
       </w:pPr>
+      <w:proofErr w:type="spellStart"/>
+      <w:proofErr w:type="gramStart"/>
       <w:r>
         <w:rPr>
           <w:rFonts w:ascii="Andale Mono" w:hAnsi="Andale Mono"/>
@@ -5364,7 +7085,18 @@
           <w:szCs w:val="22"/>
           <w:lang w:val="en-US"/>
         </w:rPr>
-        <w:t>ctx.closePath();</w:t>
+        <w:t>ctx.closePath</w:t>
+      </w:r>
+      <w:proofErr w:type="spellEnd"/>
+      <w:proofErr w:type="gramEnd"/>
+      <w:r>
+        <w:rPr>
+          <w:rFonts w:ascii="Andale Mono" w:hAnsi="Andale Mono"/>
+          <w:sz w:val="22"/>
+          <w:szCs w:val="22"/>
+          <w:lang w:val="en-US"/>
+        </w:rPr>
+        <w:t>();</w:t>
       </w:r>
     </w:p>
     <w:p>
@@ -5411,7 +7143,27 @@
           <w:sz w:val="22"/>
           <w:szCs w:val="22"/>
         </w:rPr>
-        <w:t xml:space="preserve"> ctx.fill();</w:t>
+        <w:t xml:space="preserve"> </w:t>
+      </w:r>
+      <w:proofErr w:type="spellStart"/>
+      <w:proofErr w:type="gramStart"/>
+      <w:r>
+        <w:rPr>
+          <w:rFonts w:ascii="Andale Mono" w:hAnsi="Andale Mono"/>
+          <w:sz w:val="22"/>
+          <w:szCs w:val="22"/>
+        </w:rPr>
+        <w:t>ctx.fill</w:t>
+      </w:r>
+      <w:proofErr w:type="spellEnd"/>
+      <w:proofErr w:type="gramEnd"/>
+      <w:r>
+        <w:rPr>
+          <w:rFonts w:ascii="Andale Mono" w:hAnsi="Andale Mono"/>
+          <w:sz w:val="22"/>
+          <w:szCs w:val="22"/>
+        </w:rPr>
+        <w:t>();</w:t>
       </w:r>
     </w:p>
     <w:p>
@@ -5458,7 +7210,27 @@
           <w:sz w:val="22"/>
           <w:szCs w:val="22"/>
         </w:rPr>
-        <w:t xml:space="preserve"> ctx.stroke();</w:t>
+        <w:t xml:space="preserve"> </w:t>
+      </w:r>
+      <w:proofErr w:type="spellStart"/>
+      <w:proofErr w:type="gramStart"/>
+      <w:r>
+        <w:rPr>
+          <w:rFonts w:ascii="Andale Mono" w:hAnsi="Andale Mono"/>
+          <w:sz w:val="22"/>
+          <w:szCs w:val="22"/>
+        </w:rPr>
+        <w:t>ctx.stroke</w:t>
+      </w:r>
+      <w:proofErr w:type="spellEnd"/>
+      <w:proofErr w:type="gramEnd"/>
+      <w:r>
+        <w:rPr>
+          <w:rFonts w:ascii="Andale Mono" w:hAnsi="Andale Mono"/>
+          <w:sz w:val="22"/>
+          <w:szCs w:val="22"/>
+        </w:rPr>
+        <w:t>();</w:t>
       </w:r>
     </w:p>
     <w:p>
@@ -5641,13 +7413,23 @@
         </w:rPr>
         <w:t>a sky</w:t>
       </w:r>
+      <w:proofErr w:type="spellStart"/>
       <w:r>
         <w:rPr>
           <w:sz w:val="22"/>
           <w:szCs w:val="22"/>
           <w:lang w:val="en-US"/>
         </w:rPr>
-        <w:t xml:space="preserve">ish </w:t>
+        <w:t>ish</w:t>
+      </w:r>
+      <w:proofErr w:type="spellEnd"/>
+      <w:r>
+        <w:rPr>
+          <w:sz w:val="22"/>
+          <w:szCs w:val="22"/>
+          <w:lang w:val="en-US"/>
+        </w:rPr>
+        <w:t xml:space="preserve"> </w:t>
       </w:r>
       <w:r>
         <w:rPr>
@@ -5665,13 +7447,25 @@
         </w:rPr>
         <w:t xml:space="preserve"> - - use </w:t>
       </w:r>
-      <w:r>
-        <w:rPr>
-          <w:rFonts w:ascii="Andale Mono" w:hAnsi="Andale Mono"/>
-          <w:sz w:val="22"/>
-          <w:szCs w:val="22"/>
-        </w:rPr>
-        <w:t>ctx.fillRect();</w:t>
+      <w:proofErr w:type="spellStart"/>
+      <w:proofErr w:type="gramStart"/>
+      <w:r>
+        <w:rPr>
+          <w:rFonts w:ascii="Andale Mono" w:hAnsi="Andale Mono"/>
+          <w:sz w:val="22"/>
+          <w:szCs w:val="22"/>
+        </w:rPr>
+        <w:t>ctx.fillRect</w:t>
+      </w:r>
+      <w:proofErr w:type="spellEnd"/>
+      <w:proofErr w:type="gramEnd"/>
+      <w:r>
+        <w:rPr>
+          <w:rFonts w:ascii="Andale Mono" w:hAnsi="Andale Mono"/>
+          <w:sz w:val="22"/>
+          <w:szCs w:val="22"/>
+        </w:rPr>
+        <w:t>();</w:t>
       </w:r>
     </w:p>
     <w:p>
@@ -5747,7 +7541,25 @@
           <w:szCs w:val="22"/>
           <w:lang w:val="en-US"/>
         </w:rPr>
-        <w:t xml:space="preserve">a groundish </w:t>
+        <w:t xml:space="preserve">a </w:t>
+      </w:r>
+      <w:proofErr w:type="spellStart"/>
+      <w:r>
+        <w:rPr>
+          <w:sz w:val="22"/>
+          <w:szCs w:val="22"/>
+          <w:lang w:val="en-US"/>
+        </w:rPr>
+        <w:t>groundish</w:t>
+      </w:r>
+      <w:proofErr w:type="spellEnd"/>
+      <w:r>
+        <w:rPr>
+          <w:sz w:val="22"/>
+          <w:szCs w:val="22"/>
+          <w:lang w:val="en-US"/>
+        </w:rPr>
+        <w:t xml:space="preserve"> </w:t>
       </w:r>
       <w:r>
         <w:rPr>
@@ -5765,13 +7577,25 @@
         </w:rPr>
         <w:t xml:space="preserve"> - - use </w:t>
       </w:r>
-      <w:r>
-        <w:rPr>
-          <w:rFonts w:ascii="Andale Mono" w:hAnsi="Andale Mono"/>
-          <w:sz w:val="22"/>
-          <w:szCs w:val="22"/>
-        </w:rPr>
-        <w:t>ctx.fillRect();</w:t>
+      <w:proofErr w:type="spellStart"/>
+      <w:proofErr w:type="gramStart"/>
+      <w:r>
+        <w:rPr>
+          <w:rFonts w:ascii="Andale Mono" w:hAnsi="Andale Mono"/>
+          <w:sz w:val="22"/>
+          <w:szCs w:val="22"/>
+        </w:rPr>
+        <w:t>ctx.fillRect</w:t>
+      </w:r>
+      <w:proofErr w:type="spellEnd"/>
+      <w:proofErr w:type="gramEnd"/>
+      <w:r>
+        <w:rPr>
+          <w:rFonts w:ascii="Andale Mono" w:hAnsi="Andale Mono"/>
+          <w:sz w:val="22"/>
+          <w:szCs w:val="22"/>
+        </w:rPr>
+        <w:t>();</w:t>
       </w:r>
     </w:p>
     <w:p>
@@ -5929,7 +7753,43 @@
           <w:lang w:val="en-US"/>
         </w:rPr>
         <w:tab/>
-        <w:t>ZIP up your smiley file and submit it to the mycourses dropbox - you can earn up to 15/10 points on this first assignment if you do the extra credit.</w:t>
+        <w:t xml:space="preserve">ZIP up your smiley file and submit it to the </w:t>
+      </w:r>
+      <w:proofErr w:type="spellStart"/>
+      <w:r>
+        <w:rPr>
+          <w:sz w:val="22"/>
+          <w:szCs w:val="22"/>
+          <w:lang w:val="en-US"/>
+        </w:rPr>
+        <w:t>mycourses</w:t>
+      </w:r>
+      <w:proofErr w:type="spellEnd"/>
+      <w:r>
+        <w:rPr>
+          <w:sz w:val="22"/>
+          <w:szCs w:val="22"/>
+          <w:lang w:val="en-US"/>
+        </w:rPr>
+        <w:t xml:space="preserve"> </w:t>
+      </w:r>
+      <w:proofErr w:type="spellStart"/>
+      <w:r>
+        <w:rPr>
+          <w:sz w:val="22"/>
+          <w:szCs w:val="22"/>
+          <w:lang w:val="en-US"/>
+        </w:rPr>
+        <w:t>dropbox</w:t>
+      </w:r>
+      <w:proofErr w:type="spellEnd"/>
+      <w:r>
+        <w:rPr>
+          <w:sz w:val="22"/>
+          <w:szCs w:val="22"/>
+          <w:lang w:val="en-US"/>
+        </w:rPr>
+        <w:t xml:space="preserve"> - you can earn up to 15/10 points on this first assignment if you do the extra credit.</w:t>
       </w:r>
     </w:p>
     <w:p>
@@ -5957,7 +7817,7 @@
           <w:szCs w:val="22"/>
         </w:rPr>
         <w:drawing>
-          <wp:anchor distT="152400" distB="152400" distL="152400" distR="152400" simplePos="0" relativeHeight="251666432" behindDoc="0" locked="0" layoutInCell="1" allowOverlap="1">
+          <wp:anchor distT="152400" distB="152400" distL="152400" distR="152400" simplePos="0" relativeHeight="251666432" behindDoc="0" locked="0" layoutInCell="1" allowOverlap="1" wp14:anchorId="4B9AECEC" wp14:editId="117FF9A5">
             <wp:simplePos x="0" y="0"/>
             <wp:positionH relativeFrom="margin">
               <wp:posOffset>-6350</wp:posOffset>
@@ -5988,9 +7848,7 @@
                     </pic:cNvPicPr>
                   </pic:nvPicPr>
                   <pic:blipFill>
-                    <a:blip r:embed="rId20">
-                      <a:extLst/>
-                    </a:blip>
+                    <a:blip r:embed="rId20"/>
                     <a:stretch>
                       <a:fillRect/>
                     </a:stretch>
@@ -6962,7 +8820,7 @@
     <w:abstractNumId w:val="0"/>
     <w:lvlOverride w:ilvl="0">
       <w:startOverride w:val="1"/>
-      <w:lvl w:ilvl="0" w:tplc="E0FCDDE4">
+      <w:lvl w:ilvl="0" w:tplc="CF52FF28">
         <w:start w:val="1"/>
         <w:numFmt w:val="upperLetter"/>
         <w:lvlText w:val="%1)"/>
@@ -6990,7 +8848,7 @@
     </w:lvlOverride>
     <w:lvlOverride w:ilvl="1">
       <w:startOverride w:val="1"/>
-      <w:lvl w:ilvl="1" w:tplc="FCA4C54C">
+      <w:lvl w:ilvl="1" w:tplc="6BB0ADE2">
         <w:start w:val="1"/>
         <w:numFmt w:val="upperLetter"/>
         <w:lvlText w:val="%2."/>
@@ -7018,7 +8876,7 @@
     </w:lvlOverride>
     <w:lvlOverride w:ilvl="2">
       <w:startOverride w:val="1"/>
-      <w:lvl w:ilvl="2" w:tplc="9D007868">
+      <w:lvl w:ilvl="2" w:tplc="26862A8A">
         <w:start w:val="1"/>
         <w:numFmt w:val="decimal"/>
         <w:lvlText w:val="%3."/>
@@ -7046,7 +8904,7 @@
     </w:lvlOverride>
     <w:lvlOverride w:ilvl="3">
       <w:startOverride w:val="1"/>
-      <w:lvl w:ilvl="3" w:tplc="C2DE621A">
+      <w:lvl w:ilvl="3" w:tplc="4994193A">
         <w:start w:val="1"/>
         <w:numFmt w:val="lowerLetter"/>
         <w:lvlText w:val="%4)"/>
@@ -7074,7 +8932,7 @@
     </w:lvlOverride>
     <w:lvlOverride w:ilvl="4">
       <w:startOverride w:val="1"/>
-      <w:lvl w:ilvl="4" w:tplc="EF38DB72">
+      <w:lvl w:ilvl="4" w:tplc="357C6554">
         <w:start w:val="1"/>
         <w:numFmt w:val="decimal"/>
         <w:lvlText w:val="(%5)"/>
@@ -7102,7 +8960,7 @@
     </w:lvlOverride>
     <w:lvlOverride w:ilvl="5">
       <w:startOverride w:val="1"/>
-      <w:lvl w:ilvl="5" w:tplc="67BC1DC4">
+      <w:lvl w:ilvl="5" w:tplc="D0780F5E">
         <w:start w:val="1"/>
         <w:numFmt w:val="lowerLetter"/>
         <w:lvlText w:val="(%6)"/>
@@ -7130,7 +8988,7 @@
     </w:lvlOverride>
     <w:lvlOverride w:ilvl="6">
       <w:startOverride w:val="1"/>
-      <w:lvl w:ilvl="6" w:tplc="2EB6798E">
+      <w:lvl w:ilvl="6" w:tplc="FD66E460">
         <w:start w:val="1"/>
         <w:numFmt w:val="lowerRoman"/>
         <w:lvlText w:val="%7)"/>
@@ -7158,7 +9016,7 @@
     </w:lvlOverride>
     <w:lvlOverride w:ilvl="7">
       <w:startOverride w:val="1"/>
-      <w:lvl w:ilvl="7" w:tplc="C2B0831A">
+      <w:lvl w:ilvl="7" w:tplc="D86E6CD4">
         <w:start w:val="1"/>
         <w:numFmt w:val="decimal"/>
         <w:lvlText w:val="(%8)"/>
@@ -7186,7 +9044,7 @@
     </w:lvlOverride>
     <w:lvlOverride w:ilvl="8">
       <w:startOverride w:val="1"/>
-      <w:lvl w:ilvl="8" w:tplc="0F2C6CD2">
+      <w:lvl w:ilvl="8" w:tplc="98AA3964">
         <w:start w:val="1"/>
         <w:numFmt w:val="lowerLetter"/>
         <w:lvlText w:val="(%9)"/>
@@ -7217,7 +9075,7 @@
     <w:abstractNumId w:val="0"/>
     <w:lvlOverride w:ilvl="0">
       <w:startOverride w:val="1"/>
-      <w:lvl w:ilvl="0" w:tplc="E0FCDDE4">
+      <w:lvl w:ilvl="0" w:tplc="CF52FF28">
         <w:start w:val="1"/>
         <w:numFmt w:val="upperLetter"/>
         <w:lvlText w:val="%1)"/>
@@ -7245,7 +9103,7 @@
     </w:lvlOverride>
     <w:lvlOverride w:ilvl="1">
       <w:startOverride w:val="5"/>
-      <w:lvl w:ilvl="1" w:tplc="FCA4C54C">
+      <w:lvl w:ilvl="1" w:tplc="6BB0ADE2">
         <w:start w:val="5"/>
         <w:numFmt w:val="upperLetter"/>
         <w:lvlText w:val="%2."/>
@@ -7273,7 +9131,7 @@
     </w:lvlOverride>
     <w:lvlOverride w:ilvl="2">
       <w:startOverride w:val="1"/>
-      <w:lvl w:ilvl="2" w:tplc="9D007868">
+      <w:lvl w:ilvl="2" w:tplc="26862A8A">
         <w:start w:val="1"/>
         <w:numFmt w:val="decimal"/>
         <w:lvlText w:val="%3."/>
@@ -7301,7 +9159,7 @@
     </w:lvlOverride>
     <w:lvlOverride w:ilvl="3">
       <w:startOverride w:val="1"/>
-      <w:lvl w:ilvl="3" w:tplc="C2DE621A">
+      <w:lvl w:ilvl="3" w:tplc="4994193A">
         <w:start w:val="1"/>
         <w:numFmt w:val="lowerLetter"/>
         <w:lvlText w:val="%4)"/>
@@ -7329,7 +9187,7 @@
     </w:lvlOverride>
     <w:lvlOverride w:ilvl="4">
       <w:startOverride w:val="1"/>
-      <w:lvl w:ilvl="4" w:tplc="EF38DB72">
+      <w:lvl w:ilvl="4" w:tplc="357C6554">
         <w:start w:val="1"/>
         <w:numFmt w:val="decimal"/>
         <w:lvlText w:val="(%5)"/>
@@ -7357,7 +9215,7 @@
     </w:lvlOverride>
     <w:lvlOverride w:ilvl="5">
       <w:startOverride w:val="1"/>
-      <w:lvl w:ilvl="5" w:tplc="67BC1DC4">
+      <w:lvl w:ilvl="5" w:tplc="D0780F5E">
         <w:start w:val="1"/>
         <w:numFmt w:val="lowerLetter"/>
         <w:lvlText w:val="(%6)"/>
@@ -7385,7 +9243,7 @@
     </w:lvlOverride>
     <w:lvlOverride w:ilvl="6">
       <w:startOverride w:val="1"/>
-      <w:lvl w:ilvl="6" w:tplc="2EB6798E">
+      <w:lvl w:ilvl="6" w:tplc="FD66E460">
         <w:start w:val="1"/>
         <w:numFmt w:val="lowerRoman"/>
         <w:lvlText w:val="%7)"/>
@@ -7413,7 +9271,7 @@
     </w:lvlOverride>
     <w:lvlOverride w:ilvl="7">
       <w:startOverride w:val="1"/>
-      <w:lvl w:ilvl="7" w:tplc="C2B0831A">
+      <w:lvl w:ilvl="7" w:tplc="D86E6CD4">
         <w:start w:val="1"/>
         <w:numFmt w:val="decimal"/>
         <w:lvlText w:val="(%8)"/>
@@ -7441,7 +9299,7 @@
     </w:lvlOverride>
     <w:lvlOverride w:ilvl="8">
       <w:startOverride w:val="1"/>
-      <w:lvl w:ilvl="8" w:tplc="0F2C6CD2">
+      <w:lvl w:ilvl="8" w:tplc="98AA3964">
         <w:start w:val="1"/>
         <w:numFmt w:val="lowerLetter"/>
         <w:lvlText w:val="(%9)"/>
@@ -7471,7 +9329,7 @@
   <w:num w:numId="10">
     <w:abstractNumId w:val="1"/>
     <w:lvlOverride w:ilvl="0">
-      <w:lvl w:ilvl="0" w:tplc="D6F02DE6">
+      <w:lvl w:ilvl="0" w:tplc="BE8E048C">
         <w:start w:val="1"/>
         <w:numFmt w:val="bullet"/>
         <w:lvlText w:val="-"/>
@@ -7498,7 +9356,7 @@
       </w:lvl>
     </w:lvlOverride>
     <w:lvlOverride w:ilvl="1">
-      <w:lvl w:ilvl="1" w:tplc="59127146">
+      <w:lvl w:ilvl="1" w:tplc="E9F4B800">
         <w:start w:val="1"/>
         <w:numFmt w:val="bullet"/>
         <w:lvlText w:val="-"/>
@@ -7525,7 +9383,7 @@
       </w:lvl>
     </w:lvlOverride>
     <w:lvlOverride w:ilvl="2">
-      <w:lvl w:ilvl="2" w:tplc="1ACEA218">
+      <w:lvl w:ilvl="2" w:tplc="483A6B9A">
         <w:start w:val="1"/>
         <w:numFmt w:val="bullet"/>
         <w:lvlText w:val="-"/>
@@ -7552,7 +9410,7 @@
       </w:lvl>
     </w:lvlOverride>
     <w:lvlOverride w:ilvl="3">
-      <w:lvl w:ilvl="3" w:tplc="FF32DC5C">
+      <w:lvl w:ilvl="3" w:tplc="59428DF8">
         <w:start w:val="1"/>
         <w:numFmt w:val="bullet"/>
         <w:lvlText w:val="-"/>
@@ -7579,7 +9437,7 @@
       </w:lvl>
     </w:lvlOverride>
     <w:lvlOverride w:ilvl="4">
-      <w:lvl w:ilvl="4" w:tplc="72E40EF0">
+      <w:lvl w:ilvl="4" w:tplc="E9CE0D7A">
         <w:start w:val="1"/>
         <w:numFmt w:val="bullet"/>
         <w:lvlText w:val="-"/>
@@ -7606,7 +9464,7 @@
       </w:lvl>
     </w:lvlOverride>
     <w:lvlOverride w:ilvl="5">
-      <w:lvl w:ilvl="5" w:tplc="576C1CC6">
+      <w:lvl w:ilvl="5" w:tplc="7D882E06">
         <w:start w:val="1"/>
         <w:numFmt w:val="bullet"/>
         <w:lvlText w:val="-"/>
@@ -7633,7 +9491,7 @@
       </w:lvl>
     </w:lvlOverride>
     <w:lvlOverride w:ilvl="6">
-      <w:lvl w:ilvl="6" w:tplc="445CDB3C">
+      <w:lvl w:ilvl="6" w:tplc="1F88F574">
         <w:start w:val="1"/>
         <w:numFmt w:val="bullet"/>
         <w:lvlText w:val="-"/>
@@ -7660,7 +9518,7 @@
       </w:lvl>
     </w:lvlOverride>
     <w:lvlOverride w:ilvl="7">
-      <w:lvl w:ilvl="7" w:tplc="37BEBD50">
+      <w:lvl w:ilvl="7" w:tplc="15222874">
         <w:start w:val="1"/>
         <w:numFmt w:val="bullet"/>
         <w:lvlText w:val="-"/>
@@ -7687,7 +9545,7 @@
       </w:lvl>
     </w:lvlOverride>
     <w:lvlOverride w:ilvl="8">
-      <w:lvl w:ilvl="8" w:tplc="417ECB08">
+      <w:lvl w:ilvl="8" w:tplc="466271DA">
         <w:start w:val="1"/>
         <w:numFmt w:val="bullet"/>
         <w:lvlText w:val="-"/>
@@ -7740,7 +9598,7 @@
       </w:pPr>
     </w:pPrDefault>
   </w:docDefaults>
-  <w:latentStyles w:defLockedState="0" w:defUIPriority="99" w:defSemiHidden="0" w:defUnhideWhenUsed="0" w:defQFormat="0" w:count="375">
+  <w:latentStyles w:defLockedState="0" w:defUIPriority="99" w:defSemiHidden="0" w:defUnhideWhenUsed="0" w:defQFormat="0" w:count="377">
     <w:lsdException w:name="Normal" w:uiPriority="0" w:qFormat="1"/>
     <w:lsdException w:name="heading 1" w:uiPriority="9" w:qFormat="1"/>
     <w:lsdException w:name="heading 2" w:semiHidden="1" w:uiPriority="9" w:unhideWhenUsed="1" w:qFormat="1"/>
@@ -7846,7 +9704,6 @@
     <w:lsdException w:name="HTML Sample" w:semiHidden="1" w:unhideWhenUsed="1"/>
     <w:lsdException w:name="HTML Typewriter" w:semiHidden="1" w:unhideWhenUsed="1"/>
     <w:lsdException w:name="HTML Variable" w:semiHidden="1" w:unhideWhenUsed="1"/>
-    <w:lsdException w:name="Normal Table" w:semiHidden="1" w:unhideWhenUsed="1"/>
     <w:lsdException w:name="annotation subject" w:semiHidden="1" w:unhideWhenUsed="1"/>
     <w:lsdException w:name="No List" w:semiHidden="1" w:unhideWhenUsed="1"/>
     <w:lsdException w:name="Outline List 1" w:semiHidden="1" w:unhideWhenUsed="1"/>
@@ -7892,11 +9749,9 @@
     <w:lsdException w:name="Table Subtle 1" w:semiHidden="1" w:unhideWhenUsed="1"/>
     <w:lsdException w:name="Table Subtle 2" w:semiHidden="1" w:unhideWhenUsed="1"/>
     <w:lsdException w:name="Table Web 1" w:semiHidden="1" w:unhideWhenUsed="1"/>
-    <w:lsdException w:name="Table Web 2" w:semiHidden="1" w:unhideWhenUsed="1"/>
     <w:lsdException w:name="Table Web 3" w:semiHidden="1" w:unhideWhenUsed="1"/>
     <w:lsdException w:name="Balloon Text" w:semiHidden="1" w:unhideWhenUsed="1"/>
     <w:lsdException w:name="Table Grid" w:uiPriority="39"/>
-    <w:lsdException w:name="Table Theme" w:semiHidden="1" w:unhideWhenUsed="1"/>
     <w:lsdException w:name="Placeholder Text" w:semiHidden="1"/>
     <w:lsdException w:name="No Spacing" w:uiPriority="1" w:qFormat="1"/>
     <w:lsdException w:name="Light Shading" w:uiPriority="60"/>
@@ -8116,6 +9971,8 @@
     <w:lsdException w:name="Smart Hyperlink" w:semiHidden="1" w:unhideWhenUsed="1"/>
     <w:lsdException w:name="Hashtag" w:semiHidden="1" w:unhideWhenUsed="1"/>
     <w:lsdException w:name="Unresolved Mention" w:semiHidden="1" w:unhideWhenUsed="1"/>
+    <w:lsdException w:name="Smart Link" w:semiHidden="1" w:unhideWhenUsed="1"/>
+    <w:lsdException w:name="Smart Link Error" w:semiHidden="1" w:unhideWhenUsed="1"/>
   </w:latentStyles>
   <w:style w:type="paragraph" w:default="1" w:styleId="Normal">
     <w:name w:val="Normal"/>

</xml_diff>